<commit_message>
updates the tractor cert generation to allow for reuse
</commit_message>
<xml_diff>
--- a/templates/Свидетельство_трактор.docx
+++ b/templates/Свидетельство_трактор.docx
@@ -30,86 +30,6 @@
                 <w:lang w:eastAsia="ru-RU"/>
               </w:rPr>
             </w:pPr>
-            <w:r>
-              <w:rPr>
-                <w:noProof/>
-                <w:lang w:eastAsia="ru-RU"/>
-              </w:rPr>
-              <w:drawing>
-                <wp:anchor distT="0" distB="0" distL="114300" distR="114300" simplePos="0" relativeHeight="251658240" behindDoc="1" locked="0" layoutInCell="1" allowOverlap="1" wp14:anchorId="364E6B5B" wp14:editId="2EB043A5">
-                  <wp:simplePos x="0" y="0"/>
-                  <wp:positionH relativeFrom="column">
-                    <wp:posOffset>-55587</wp:posOffset>
-                  </wp:positionH>
-                  <wp:positionV relativeFrom="paragraph">
-                    <wp:posOffset>3412</wp:posOffset>
-                  </wp:positionV>
-                  <wp:extent cx="7353300" cy="5162550"/>
-                  <wp:effectExtent l="0" t="0" r="0" b="0"/>
-                  <wp:wrapNone/>
-                  <wp:docPr id="3" name="Рисунок 3" descr="C:\Users\OLDI\Desktop\МОИ ДОКИ\ФОН для удостоверений\2080d70bcf2a49260086354cbf6e7d4c.jpg"/>
-                  <wp:cNvGraphicFramePr>
-                    <a:graphicFrameLocks xmlns:a="http://schemas.openxmlformats.org/drawingml/2006/main" noChangeAspect="1"/>
-                  </wp:cNvGraphicFramePr>
-                  <a:graphic xmlns:a="http://schemas.openxmlformats.org/drawingml/2006/main">
-                    <a:graphicData uri="http://schemas.openxmlformats.org/drawingml/2006/picture">
-                      <pic:pic xmlns:pic="http://schemas.openxmlformats.org/drawingml/2006/picture">
-                        <pic:nvPicPr>
-                          <pic:cNvPr id="0" name="Picture 3" descr="C:\Users\OLDI\Desktop\МОИ ДОКИ\ФОН для удостоверений\2080d70bcf2a49260086354cbf6e7d4c.jpg"/>
-                          <pic:cNvPicPr>
-                            <a:picLocks noChangeAspect="1" noChangeArrowheads="1"/>
-                          </pic:cNvPicPr>
-                        </pic:nvPicPr>
-                        <pic:blipFill>
-                          <a:blip r:embed="rId5" cstate="print">
-                            <a:extLst>
-                              <a:ext uri="{BEBA8EAE-BF5A-486C-A8C5-ECC9F3942E4B}">
-                                <a14:imgProps xmlns:a14="http://schemas.microsoft.com/office/drawing/2010/main">
-                                  <a14:imgLayer r:embed="rId6">
-                                    <a14:imgEffect>
-                                      <a14:sharpenSoften amount="50000"/>
-                                    </a14:imgEffect>
-                                    <a14:imgEffect>
-                                      <a14:colorTemperature colorTemp="5300"/>
-                                    </a14:imgEffect>
-                                  </a14:imgLayer>
-                                </a14:imgProps>
-                              </a:ext>
-                              <a:ext uri="{28A0092B-C50C-407E-A947-70E740481C1C}">
-                                <a14:useLocalDpi xmlns:a14="http://schemas.microsoft.com/office/drawing/2010/main" val="0"/>
-                              </a:ext>
-                            </a:extLst>
-                          </a:blip>
-                          <a:srcRect/>
-                          <a:stretch>
-                            <a:fillRect/>
-                          </a:stretch>
-                        </pic:blipFill>
-                        <pic:spPr bwMode="auto">
-                          <a:xfrm>
-                            <a:off x="0" y="0"/>
-                            <a:ext cx="7353300" cy="5162550"/>
-                          </a:xfrm>
-                          <a:prstGeom prst="rect">
-                            <a:avLst/>
-                          </a:prstGeom>
-                          <a:noFill/>
-                          <a:ln>
-                            <a:noFill/>
-                          </a:ln>
-                        </pic:spPr>
-                      </pic:pic>
-                    </a:graphicData>
-                  </a:graphic>
-                  <wp14:sizeRelH relativeFrom="page">
-                    <wp14:pctWidth>0</wp14:pctWidth>
-                  </wp14:sizeRelH>
-                  <wp14:sizeRelV relativeFrom="page">
-                    <wp14:pctHeight>0</wp14:pctHeight>
-                  </wp14:sizeRelV>
-                </wp:anchor>
-              </w:drawing>
-            </w:r>
           </w:p>
           <w:p>
             <w:pPr>
@@ -134,18 +54,30 @@
               <w:ind w:left="340" w:right="170"/>
               <w:jc w:val="center"/>
               <w:rPr>
-                <w:b/>
-                <w:noProof/>
-                <w:sz w:val="28"/>
-                <w:lang w:eastAsia="ru-RU"/>
-              </w:rPr>
-            </w:pPr>
-            <w:r>
-              <w:rPr>
-                <w:b/>
-                <w:noProof/>
-                <w:sz w:val="28"/>
-                <w:lang w:eastAsia="ru-RU"/>
+                <w:rFonts w:cs="Times New Roman"/>
+                <w:b/>
+                <w:color w:val="000000" w:themeColor="text1"/>
+                <w:sz w:val="32"/>
+                <w:szCs w:val="32"/>
+                <w14:shadow w14:blurRad="50800" w14:dist="38100" w14:dir="2700000" w14:sx="100000" w14:sy="100000" w14:kx="0" w14:ky="0" w14:algn="tl">
+                  <w14:srgbClr w14:val="000000">
+                    <w14:alpha w14:val="60000"/>
+                  </w14:srgbClr>
+                </w14:shadow>
+              </w:rPr>
+            </w:pPr>
+            <w:r>
+              <w:rPr>
+                <w:rFonts w:cs="Times New Roman"/>
+                <w:b/>
+                <w:color w:val="000000" w:themeColor="text1"/>
+                <w:sz w:val="32"/>
+                <w:szCs w:val="32"/>
+                <w14:shadow w14:blurRad="50800" w14:dist="38100" w14:dir="2700000" w14:sx="100000" w14:sy="100000" w14:kx="0" w14:ky="0" w14:algn="tl">
+                  <w14:srgbClr w14:val="000000">
+                    <w14:alpha w14:val="60000"/>
+                  </w14:srgbClr>
+                </w14:shadow>
               </w:rPr>
               <w:t>СВИДЕТЕЛЬСТВО</w:t>
             </w:r>
@@ -155,16 +87,30 @@
               <w:ind w:left="340" w:right="170"/>
               <w:jc w:val="center"/>
               <w:rPr>
-                <w:b/>
-                <w:noProof/>
-                <w:lang w:eastAsia="ru-RU"/>
-              </w:rPr>
-            </w:pPr>
-            <w:r>
-              <w:rPr>
-                <w:b/>
-                <w:noProof/>
-                <w:lang w:eastAsia="ru-RU"/>
+                <w:rFonts w:cs="Times New Roman"/>
+                <w:b/>
+                <w:color w:val="000000" w:themeColor="text1"/>
+                <w:sz w:val="32"/>
+                <w:szCs w:val="32"/>
+                <w14:shadow w14:blurRad="50800" w14:dist="38100" w14:dir="2700000" w14:sx="100000" w14:sy="100000" w14:kx="0" w14:ky="0" w14:algn="tl">
+                  <w14:srgbClr w14:val="000000">
+                    <w14:alpha w14:val="60000"/>
+                  </w14:srgbClr>
+                </w14:shadow>
+              </w:rPr>
+            </w:pPr>
+            <w:r>
+              <w:rPr>
+                <w:rFonts w:cs="Times New Roman"/>
+                <w:b/>
+                <w:color w:val="000000" w:themeColor="text1"/>
+                <w:sz w:val="32"/>
+                <w:szCs w:val="32"/>
+                <w14:shadow w14:blurRad="50800" w14:dist="38100" w14:dir="2700000" w14:sx="100000" w14:sy="100000" w14:kx="0" w14:ky="0" w14:algn="tl">
+                  <w14:srgbClr w14:val="000000">
+                    <w14:alpha w14:val="60000"/>
+                  </w14:srgbClr>
+                </w14:shadow>
               </w:rPr>
               <w:t>о прохождении обучения</w:t>
             </w:r>
@@ -1517,7 +1463,2761 @@
           </w:p>
         </w:tc>
       </w:tr>
+      <w:tr>
+        <w:trPr>
+          <w:cantSplit/>
+          <w:trHeight w:hRule="exact" w:val="8108"/>
+        </w:trPr>
+        <w:tc>
+          <w:tcPr>
+            <w:tcW w:w="5783" w:type="dxa"/>
+          </w:tcPr>
+          <w:p>
+            <w:pPr>
+              <w:ind w:left="340" w:right="170"/>
+              <w:rPr>
+                <w:noProof/>
+                <w:lang w:eastAsia="ru-RU"/>
+              </w:rPr>
+            </w:pPr>
+          </w:p>
+          <w:p>
+            <w:pPr>
+              <w:ind w:left="340" w:right="170"/>
+              <w:rPr>
+                <w:noProof/>
+                <w:lang w:eastAsia="ru-RU"/>
+              </w:rPr>
+            </w:pPr>
+          </w:p>
+          <w:p>
+            <w:pPr>
+              <w:ind w:left="340" w:right="170"/>
+              <w:rPr>
+                <w:noProof/>
+                <w:lang w:eastAsia="ru-RU"/>
+              </w:rPr>
+            </w:pPr>
+          </w:p>
+          <w:p>
+            <w:pPr>
+              <w:ind w:left="340" w:right="170"/>
+              <w:jc w:val="center"/>
+              <w:rPr>
+                <w:rFonts w:cs="Times New Roman"/>
+                <w:b/>
+                <w:color w:val="000000" w:themeColor="text1"/>
+                <w:sz w:val="32"/>
+                <w:szCs w:val="32"/>
+                <w14:shadow w14:blurRad="50800" w14:dist="38100" w14:dir="2700000" w14:sx="100000" w14:sy="100000" w14:kx="0" w14:ky="0" w14:algn="tl">
+                  <w14:srgbClr w14:val="000000">
+                    <w14:alpha w14:val="60000"/>
+                  </w14:srgbClr>
+                </w14:shadow>
+              </w:rPr>
+            </w:pPr>
+            <w:r>
+              <w:rPr>
+                <w:rFonts w:cs="Times New Roman"/>
+                <w:b/>
+                <w:color w:val="000000" w:themeColor="text1"/>
+                <w:sz w:val="32"/>
+                <w:szCs w:val="32"/>
+                <w14:shadow w14:blurRad="50800" w14:dist="38100" w14:dir="2700000" w14:sx="100000" w14:sy="100000" w14:kx="0" w14:ky="0" w14:algn="tl">
+                  <w14:srgbClr w14:val="000000">
+                    <w14:alpha w14:val="60000"/>
+                  </w14:srgbClr>
+                </w14:shadow>
+              </w:rPr>
+              <w:t>СВИДЕТЕЛЬСТВО</w:t>
+            </w:r>
+          </w:p>
+          <w:p>
+            <w:pPr>
+              <w:ind w:left="340" w:right="170"/>
+              <w:jc w:val="center"/>
+              <w:rPr>
+                <w:rFonts w:cs="Times New Roman"/>
+                <w:b/>
+                <w:color w:val="000000" w:themeColor="text1"/>
+                <w:sz w:val="32"/>
+                <w:szCs w:val="32"/>
+                <w14:shadow w14:blurRad="50800" w14:dist="38100" w14:dir="2700000" w14:sx="100000" w14:sy="100000" w14:kx="0" w14:ky="0" w14:algn="tl">
+                  <w14:srgbClr w14:val="000000">
+                    <w14:alpha w14:val="60000"/>
+                  </w14:srgbClr>
+                </w14:shadow>
+              </w:rPr>
+            </w:pPr>
+            <w:r>
+              <w:rPr>
+                <w:rFonts w:cs="Times New Roman"/>
+                <w:b/>
+                <w:color w:val="000000" w:themeColor="text1"/>
+                <w:sz w:val="32"/>
+                <w:szCs w:val="32"/>
+                <w14:shadow w14:blurRad="50800" w14:dist="38100" w14:dir="2700000" w14:sx="100000" w14:sy="100000" w14:kx="0" w14:ky="0" w14:algn="tl">
+                  <w14:srgbClr w14:val="000000">
+                    <w14:alpha w14:val="60000"/>
+                  </w14:srgbClr>
+                </w14:shadow>
+              </w:rPr>
+              <w:t>о прохождении обучения</w:t>
+            </w:r>
+          </w:p>
+          <w:p>
+            <w:pPr>
+              <w:ind w:left="340" w:right="170"/>
+              <w:jc w:val="center"/>
+              <w:rPr>
+                <w:b/>
+                <w:noProof/>
+                <w:lang w:eastAsia="ru-RU"/>
+              </w:rPr>
+            </w:pPr>
+            <w:r>
+              <w:rPr>
+                <w:b/>
+                <w:noProof/>
+                <w:sz w:val="20"/>
+                <w:lang w:eastAsia="ru-RU"/>
+              </w:rPr>
+              <w:t>Республика Адыгея, г. Майкоп, ул. Котовского</w:t>
+            </w:r>
+            <w:r>
+              <w:rPr>
+                <w:b/>
+                <w:noProof/>
+                <w:sz w:val="20"/>
+                <w:lang w:eastAsia="ru-RU"/>
+              </w:rPr>
+              <w:t>, 13-</w:t>
+            </w:r>
+            <w:r>
+              <w:rPr>
+                <w:b/>
+                <w:noProof/>
+                <w:sz w:val="20"/>
+                <w:lang w:eastAsia="ru-RU"/>
+              </w:rPr>
+              <w:t>А</w:t>
+            </w:r>
+            <w:r>
+              <w:rPr>
+                <w:b/>
+                <w:noProof/>
+                <w:sz w:val="20"/>
+                <w:lang w:eastAsia="ru-RU"/>
+              </w:rPr>
+              <w:t>.</w:t>
+            </w:r>
+          </w:p>
+          <w:p>
+            <w:pPr>
+              <w:ind w:left="340" w:right="170"/>
+              <w:jc w:val="center"/>
+              <w:rPr>
+                <w:b/>
+                <w:noProof/>
+                <w:lang w:eastAsia="ru-RU"/>
+              </w:rPr>
+            </w:pPr>
+            <w:r>
+              <w:rPr>
+                <w:b/>
+                <w:noProof/>
+                <w:sz w:val="22"/>
+                <w:lang w:eastAsia="ru-RU"/>
+              </w:rPr>
+              <w:t>ПО</w:t>
+            </w:r>
+            <w:r>
+              <w:rPr>
+                <w:b/>
+                <w:noProof/>
+                <w:sz w:val="22"/>
+                <w:lang w:eastAsia="ru-RU"/>
+              </w:rPr>
+              <w:t xml:space="preserve"> № {{ </w:t>
+            </w:r>
+            <w:r>
+              <w:rPr>
+                <w:b/>
+                <w:noProof/>
+                <w:sz w:val="22"/>
+                <w:lang w:val="en-US" w:eastAsia="ru-RU"/>
+              </w:rPr>
+              <w:t>certificate</w:t>
+            </w:r>
+            <w:r>
+              <w:rPr>
+                <w:b/>
+                <w:noProof/>
+                <w:sz w:val="22"/>
+                <w:lang w:eastAsia="ru-RU"/>
+              </w:rPr>
+              <w:t>_</w:t>
+            </w:r>
+            <w:r>
+              <w:rPr>
+                <w:b/>
+                <w:noProof/>
+                <w:sz w:val="22"/>
+                <w:lang w:val="en-US" w:eastAsia="ru-RU"/>
+              </w:rPr>
+              <w:t>number</w:t>
+            </w:r>
+            <w:r>
+              <w:rPr>
+                <w:b/>
+                <w:noProof/>
+                <w:sz w:val="22"/>
+                <w:lang w:eastAsia="ru-RU"/>
+              </w:rPr>
+              <w:t xml:space="preserve"> }}-{{ </w:t>
+            </w:r>
+            <w:r>
+              <w:rPr>
+                <w:b/>
+                <w:noProof/>
+                <w:sz w:val="22"/>
+                <w:lang w:val="en-US" w:eastAsia="ru-RU"/>
+              </w:rPr>
+              <w:t>year</w:t>
+            </w:r>
+            <w:r>
+              <w:rPr>
+                <w:b/>
+                <w:noProof/>
+                <w:sz w:val="22"/>
+                <w:lang w:eastAsia="ru-RU"/>
+              </w:rPr>
+              <w:t xml:space="preserve"> }}</w:t>
+            </w:r>
+          </w:p>
+          <w:p>
+            <w:pPr>
+              <w:ind w:left="340" w:right="170"/>
+              <w:jc w:val="center"/>
+              <w:rPr>
+                <w:noProof/>
+                <w:lang w:eastAsia="ru-RU"/>
+              </w:rPr>
+            </w:pPr>
+          </w:p>
+          <w:p>
+            <w:pPr>
+              <w:ind w:left="340" w:right="170"/>
+              <w:rPr>
+                <w:noProof/>
+                <w:lang w:eastAsia="ru-RU"/>
+              </w:rPr>
+            </w:pPr>
+            <w:r>
+              <w:rPr>
+                <w:noProof/>
+                <w:sz w:val="20"/>
+                <w:lang w:eastAsia="ru-RU"/>
+              </w:rPr>
+              <w:t xml:space="preserve">Настоящее свидетельство </w:t>
+            </w:r>
+            <w:r>
+              <w:rPr>
+                <w:noProof/>
+                <w:sz w:val="20"/>
+                <w:lang w:eastAsia="ru-RU"/>
+              </w:rPr>
+              <w:t>подтверждает,что</w:t>
+            </w:r>
+            <w:r>
+              <w:rPr>
+                <w:noProof/>
+                <w:sz w:val="20"/>
+                <w:lang w:eastAsia="ru-RU"/>
+              </w:rPr>
+              <w:t>:</w:t>
+            </w:r>
+            <w:r>
+              <w:rPr>
+                <w:noProof/>
+                <w:lang w:eastAsia="ru-RU"/>
+              </w:rPr>
+              <w:t xml:space="preserve"> </w:t>
+            </w:r>
+          </w:p>
+          <w:p>
+            <w:pPr>
+              <w:ind w:left="340" w:right="170"/>
+              <w:jc w:val="center"/>
+              <w:rPr>
+                <w:b/>
+                <w:bCs/>
+                <w:noProof/>
+                <w:szCs w:val="24"/>
+                <w:lang w:val="en-US" w:eastAsia="ru-RU"/>
+              </w:rPr>
+            </w:pPr>
+            <w:r>
+              <w:rPr>
+                <w:b/>
+                <w:bCs/>
+                <w:noProof/>
+                <w:szCs w:val="24"/>
+                <w:lang w:val="en-US" w:eastAsia="ru-RU"/>
+              </w:rPr>
+              <w:t xml:space="preserve">{{ </w:t>
+            </w:r>
+            <w:r>
+              <w:rPr>
+                <w:b/>
+                <w:bCs/>
+                <w:noProof/>
+                <w:szCs w:val="24"/>
+                <w:lang w:val="en-US" w:eastAsia="ru-RU"/>
+              </w:rPr>
+              <w:t>student</w:t>
+            </w:r>
+            <w:r>
+              <w:rPr>
+                <w:b/>
+                <w:bCs/>
+                <w:noProof/>
+                <w:szCs w:val="24"/>
+                <w:lang w:val="en-US" w:eastAsia="ru-RU"/>
+              </w:rPr>
+              <w:t>_</w:t>
+            </w:r>
+            <w:r>
+              <w:rPr>
+                <w:b/>
+                <w:bCs/>
+                <w:noProof/>
+                <w:szCs w:val="24"/>
+                <w:lang w:val="en-US" w:eastAsia="ru-RU"/>
+              </w:rPr>
+              <w:t>name</w:t>
+            </w:r>
+            <w:r>
+              <w:rPr>
+                <w:b/>
+                <w:bCs/>
+                <w:noProof/>
+                <w:szCs w:val="24"/>
+                <w:lang w:val="en-US" w:eastAsia="ru-RU"/>
+              </w:rPr>
+              <w:t xml:space="preserve"> }}</w:t>
+            </w:r>
+          </w:p>
+          <w:p>
+            <w:pPr>
+              <w:ind w:left="340" w:right="170"/>
+              <w:jc w:val="center"/>
+              <w:rPr>
+                <w:b/>
+                <w:noProof/>
+                <w:szCs w:val="24"/>
+                <w:lang w:val="en-US" w:eastAsia="ru-RU"/>
+              </w:rPr>
+            </w:pPr>
+            <w:sdt>
+              <w:sdtPr>
+                <w:rPr>
+                  <w:b/>
+                  <w:noProof/>
+                  <w:szCs w:val="24"/>
+                  <w:lang w:eastAsia="ru-RU"/>
+                </w:rPr>
+                <w:alias w:val="ФИО"/>
+                <w:tag w:val="ФИО"/>
+                <w:id w:val="1624423537"/>
+                <w:placeholder>
+                  <w:docPart w:val="D7DB46CE9077C2468305A3AF0454E8FA"/>
+                </w:placeholder>
+              </w:sdtPr>
+              <w:sdtContent>
+                <w:r>
+                  <w:rPr>
+                    <w:b/>
+                    <w:noProof/>
+                    <w:szCs w:val="24"/>
+                    <w:lang w:eastAsia="ru-RU"/>
+                  </w:rPr>
+                  <w:fldChar w:fldCharType="begin"/>
+                </w:r>
+                <w:r>
+                  <w:rPr>
+                    <w:b/>
+                    <w:noProof/>
+                    <w:szCs w:val="24"/>
+                    <w:lang w:val="en-US" w:eastAsia="ru-RU"/>
+                  </w:rPr>
+                  <w:instrText xml:space="preserve">  </w:instrText>
+                </w:r>
+                <w:r>
+                  <w:rPr>
+                    <w:b/>
+                    <w:noProof/>
+                    <w:szCs w:val="24"/>
+                    <w:lang w:eastAsia="ru-RU"/>
+                  </w:rPr>
+                  <w:fldChar w:fldCharType="end"/>
+                </w:r>
+              </w:sdtContent>
+            </w:sdt>
+            <w:r>
+              <w:rPr>
+                <w:noProof/>
+                <w:szCs w:val="24"/>
+                <w:lang w:val="en-US" w:eastAsia="ru-RU"/>
+              </w:rPr>
+              <w:t xml:space="preserve">c </w:t>
+            </w:r>
+            <w:r>
+              <w:rPr>
+                <w:b/>
+                <w:bCs/>
+                <w:noProof/>
+                <w:szCs w:val="24"/>
+                <w:lang w:val="en-US" w:eastAsia="ru-RU"/>
+              </w:rPr>
+              <w:t>{{ beginning_date }}</w:t>
+            </w:r>
+          </w:p>
+          <w:p>
+            <w:pPr>
+              <w:ind w:left="340" w:right="170"/>
+              <w:jc w:val="center"/>
+              <w:rPr>
+                <w:b/>
+                <w:noProof/>
+                <w:szCs w:val="24"/>
+                <w:lang w:eastAsia="ru-RU"/>
+              </w:rPr>
+            </w:pPr>
+            <w:r>
+              <w:rPr>
+                <w:szCs w:val="24"/>
+              </w:rPr>
+              <w:t>по</w:t>
+            </w:r>
+            <w:r>
+              <w:rPr>
+                <w:szCs w:val="24"/>
+              </w:rPr>
+              <w:t xml:space="preserve"> </w:t>
+            </w:r>
+            <w:proofErr w:type="gramStart"/>
+            <w:r>
+              <w:rPr>
+                <w:b/>
+                <w:bCs/>
+                <w:szCs w:val="24"/>
+              </w:rPr>
+              <w:t xml:space="preserve">{{ </w:t>
+            </w:r>
+            <w:r>
+              <w:rPr>
+                <w:b/>
+                <w:bCs/>
+                <w:szCs w:val="24"/>
+                <w:lang w:val="en-US"/>
+              </w:rPr>
+              <w:t>end</w:t>
+            </w:r>
+            <w:proofErr w:type="gramEnd"/>
+            <w:r>
+              <w:rPr>
+                <w:b/>
+                <w:bCs/>
+                <w:szCs w:val="24"/>
+              </w:rPr>
+              <w:t>_</w:t>
+            </w:r>
+            <w:r>
+              <w:rPr>
+                <w:b/>
+                <w:bCs/>
+                <w:szCs w:val="24"/>
+                <w:lang w:val="en-US"/>
+              </w:rPr>
+              <w:t>date</w:t>
+            </w:r>
+            <w:r>
+              <w:rPr>
+                <w:b/>
+                <w:bCs/>
+                <w:szCs w:val="24"/>
+              </w:rPr>
+              <w:t xml:space="preserve"> }}</w:t>
+            </w:r>
+          </w:p>
+          <w:p>
+            <w:pPr>
+              <w:ind w:left="340" w:right="170"/>
+              <w:rPr>
+                <w:noProof/>
+                <w:lang w:eastAsia="ru-RU"/>
+              </w:rPr>
+            </w:pPr>
+            <w:r>
+              <w:rPr>
+                <w:noProof/>
+                <w:sz w:val="22"/>
+                <w:lang w:eastAsia="ru-RU"/>
+              </w:rPr>
+              <w:t>обучал</w:t>
+            </w:r>
+            <w:r>
+              <w:rPr>
+                <w:noProof/>
+                <w:sz w:val="22"/>
+                <w:lang w:eastAsia="ru-RU"/>
+              </w:rPr>
+              <w:t>(а)</w:t>
+            </w:r>
+            <w:r>
+              <w:rPr>
+                <w:noProof/>
+                <w:sz w:val="22"/>
+                <w:lang w:eastAsia="ru-RU"/>
+              </w:rPr>
+              <w:t>ся в</w:t>
+            </w:r>
+            <w:r>
+              <w:rPr>
+                <w:noProof/>
+                <w:sz w:val="20"/>
+                <w:lang w:eastAsia="ru-RU"/>
+              </w:rPr>
+              <w:t xml:space="preserve"> </w:t>
+            </w:r>
+            <w:r>
+              <w:rPr>
+                <w:b/>
+                <w:noProof/>
+                <w:spacing w:val="-6"/>
+                <w:sz w:val="22"/>
+                <w:lang w:eastAsia="ru-RU"/>
+              </w:rPr>
+              <w:t>ООО</w:t>
+            </w:r>
+            <w:r>
+              <w:rPr>
+                <w:b/>
+                <w:noProof/>
+                <w:spacing w:val="-6"/>
+                <w:sz w:val="22"/>
+                <w:lang w:eastAsia="ru-RU"/>
+              </w:rPr>
+              <w:t xml:space="preserve"> «</w:t>
+            </w:r>
+            <w:r>
+              <w:rPr>
+                <w:b/>
+                <w:noProof/>
+                <w:spacing w:val="-6"/>
+                <w:sz w:val="22"/>
+                <w:lang w:eastAsia="ru-RU"/>
+              </w:rPr>
+              <w:t>Профессиональное</w:t>
+            </w:r>
+            <w:r>
+              <w:rPr>
+                <w:b/>
+                <w:noProof/>
+                <w:spacing w:val="-6"/>
+                <w:sz w:val="22"/>
+                <w:lang w:eastAsia="ru-RU"/>
+              </w:rPr>
+              <w:t xml:space="preserve"> </w:t>
+            </w:r>
+            <w:r>
+              <w:rPr>
+                <w:b/>
+                <w:noProof/>
+                <w:spacing w:val="-6"/>
+                <w:sz w:val="22"/>
+                <w:lang w:eastAsia="ru-RU"/>
+              </w:rPr>
+              <w:t>обучение</w:t>
+            </w:r>
+            <w:r>
+              <w:rPr>
+                <w:b/>
+                <w:noProof/>
+                <w:spacing w:val="-6"/>
+                <w:sz w:val="22"/>
+                <w:lang w:eastAsia="ru-RU"/>
+              </w:rPr>
+              <w:t>»</w:t>
+            </w:r>
+          </w:p>
+          <w:p>
+            <w:pPr>
+              <w:ind w:left="340" w:right="170"/>
+              <w:rPr>
+                <w:noProof/>
+                <w:sz w:val="22"/>
+                <w:lang w:eastAsia="ru-RU"/>
+              </w:rPr>
+            </w:pPr>
+            <w:r>
+              <w:rPr>
+                <w:noProof/>
+                <w:sz w:val="22"/>
+                <w:lang w:eastAsia="ru-RU"/>
+              </w:rPr>
+              <w:t xml:space="preserve">по программе: </w:t>
+            </w:r>
+            <w:r>
+              <w:rPr>
+                <w:noProof/>
+                <w:sz w:val="22"/>
+                <w:lang w:eastAsia="ru-RU"/>
+              </w:rPr>
+              <w:t>п</w:t>
+            </w:r>
+            <w:r>
+              <w:rPr>
+                <w:noProof/>
+                <w:sz w:val="22"/>
+                <w:lang w:eastAsia="ru-RU"/>
+              </w:rPr>
+              <w:t>рофессиональное обучение</w:t>
+            </w:r>
+            <w:r>
+              <w:rPr>
+                <w:noProof/>
+                <w:sz w:val="22"/>
+                <w:lang w:eastAsia="ru-RU"/>
+              </w:rPr>
+              <w:t>;</w:t>
+            </w:r>
+          </w:p>
+          <w:p>
+            <w:pPr>
+              <w:ind w:left="340" w:right="170"/>
+              <w:rPr>
+                <w:noProof/>
+                <w:lang w:eastAsia="ru-RU"/>
+              </w:rPr>
+            </w:pPr>
+            <w:r>
+              <w:rPr>
+                <w:noProof/>
+                <w:sz w:val="22"/>
+                <w:lang w:eastAsia="ru-RU"/>
+              </w:rPr>
+              <w:t>по</w:t>
+            </w:r>
+            <w:r>
+              <w:rPr>
+                <w:noProof/>
+                <w:sz w:val="22"/>
+                <w:lang w:eastAsia="ru-RU"/>
+              </w:rPr>
+              <w:t xml:space="preserve"> </w:t>
+            </w:r>
+            <w:r>
+              <w:rPr>
+                <w:noProof/>
+                <w:sz w:val="22"/>
+                <w:lang w:eastAsia="ru-RU"/>
+              </w:rPr>
+              <w:t>профессии</w:t>
+            </w:r>
+            <w:r>
+              <w:rPr>
+                <w:noProof/>
+                <w:sz w:val="22"/>
+                <w:lang w:eastAsia="ru-RU"/>
+              </w:rPr>
+              <w:t>:</w:t>
+            </w:r>
+            <w:r>
+              <w:rPr>
+                <w:rStyle w:val="1"/>
+                <w:b/>
+              </w:rPr>
+              <w:t xml:space="preserve"> </w:t>
+            </w:r>
+            <w:proofErr w:type="gramStart"/>
+            <w:r>
+              <w:rPr>
+                <w:rStyle w:val="1"/>
+                <w:b/>
+              </w:rPr>
+              <w:t xml:space="preserve">{{ </w:t>
+            </w:r>
+            <w:r>
+              <w:rPr>
+                <w:rStyle w:val="1"/>
+                <w:b/>
+                <w:lang w:val="en-US"/>
+              </w:rPr>
+              <w:t>student</w:t>
+            </w:r>
+            <w:proofErr w:type="gramEnd"/>
+            <w:r>
+              <w:rPr>
+                <w:rStyle w:val="1"/>
+                <w:b/>
+              </w:rPr>
+              <w:t>_</w:t>
+            </w:r>
+            <w:r>
+              <w:rPr>
+                <w:rStyle w:val="1"/>
+                <w:b/>
+                <w:lang w:val="en-US"/>
+              </w:rPr>
+              <w:t>profession</w:t>
+            </w:r>
+            <w:r>
+              <w:rPr>
+                <w:rStyle w:val="1"/>
+                <w:b/>
+              </w:rPr>
+              <w:t xml:space="preserve"> }}, {{ </w:t>
+            </w:r>
+            <w:r>
+              <w:rPr>
+                <w:rStyle w:val="1"/>
+                <w:b/>
+                <w:lang w:val="en-US"/>
+              </w:rPr>
+              <w:t>class</w:t>
+            </w:r>
+            <w:r>
+              <w:rPr>
+                <w:rStyle w:val="1"/>
+                <w:b/>
+              </w:rPr>
+              <w:t xml:space="preserve"> }} </w:t>
+            </w:r>
+            <w:r>
+              <w:rPr>
+                <w:rStyle w:val="1"/>
+                <w:b/>
+              </w:rPr>
+              <w:t>разряд</w:t>
+            </w:r>
+          </w:p>
+          <w:p>
+            <w:pPr>
+              <w:ind w:left="340" w:right="-104"/>
+              <w:rPr>
+                <w:b/>
+                <w:noProof/>
+                <w:sz w:val="22"/>
+                <w:lang w:eastAsia="ru-RU"/>
+              </w:rPr>
+            </w:pPr>
+            <w:r>
+              <w:rPr>
+                <w:noProof/>
+                <w:sz w:val="22"/>
+                <w:lang w:eastAsia="ru-RU"/>
+              </w:rPr>
+              <w:t xml:space="preserve">в объеме </w:t>
+            </w:r>
+            <w:r>
+              <w:rPr>
+                <w:noProof/>
+                <w:sz w:val="22"/>
+                <w:lang w:eastAsia="ru-RU"/>
+              </w:rPr>
+              <w:t>450</w:t>
+            </w:r>
+            <w:r>
+              <w:rPr>
+                <w:noProof/>
+                <w:sz w:val="22"/>
+                <w:lang w:eastAsia="ru-RU"/>
+              </w:rPr>
+              <w:t xml:space="preserve"> часов, сд</w:t>
+            </w:r>
+            <w:r>
+              <w:rPr>
+                <w:noProof/>
+                <w:sz w:val="22"/>
+                <w:lang w:eastAsia="ru-RU"/>
+              </w:rPr>
+              <w:t>а</w:t>
+            </w:r>
+            <w:r>
+              <w:rPr>
+                <w:noProof/>
+                <w:sz w:val="22"/>
+                <w:lang w:eastAsia="ru-RU"/>
+              </w:rPr>
+              <w:t>л</w:t>
+            </w:r>
+            <w:r>
+              <w:rPr>
+                <w:noProof/>
+                <w:sz w:val="22"/>
+                <w:lang w:eastAsia="ru-RU"/>
+              </w:rPr>
+              <w:t>(а)</w:t>
+            </w:r>
+            <w:r>
+              <w:rPr>
+                <w:noProof/>
+                <w:sz w:val="22"/>
+                <w:lang w:eastAsia="ru-RU"/>
+              </w:rPr>
+              <w:t xml:space="preserve"> все выпускные экзамены, предусмотренные программой, и допущен</w:t>
+            </w:r>
+            <w:r>
+              <w:rPr>
+                <w:noProof/>
+                <w:sz w:val="22"/>
+                <w:lang w:eastAsia="ru-RU"/>
+              </w:rPr>
+              <w:t>(а)</w:t>
+            </w:r>
+            <w:r>
+              <w:rPr>
+                <w:noProof/>
+                <w:sz w:val="22"/>
+                <w:lang w:eastAsia="ru-RU"/>
+              </w:rPr>
+              <w:t xml:space="preserve"> к сдаче квалификационных экзаменов на право управления самоходной (ными) машиной (нами) категории (ий)</w:t>
+            </w:r>
+            <w:r>
+              <w:rPr>
+                <w:noProof/>
+                <w:sz w:val="22"/>
+                <w:lang w:eastAsia="ru-RU"/>
+              </w:rPr>
+              <w:t xml:space="preserve"> </w:t>
+            </w:r>
+            <w:r>
+              <w:rPr>
+                <w:b/>
+                <w:bCs/>
+                <w:noProof/>
+                <w:sz w:val="22"/>
+                <w:lang w:eastAsia="ru-RU"/>
+              </w:rPr>
+              <w:t xml:space="preserve">{{ </w:t>
+            </w:r>
+            <w:r>
+              <w:rPr>
+                <w:b/>
+                <w:bCs/>
+                <w:noProof/>
+                <w:sz w:val="22"/>
+                <w:lang w:val="en-US" w:eastAsia="ru-RU"/>
+              </w:rPr>
+              <w:t>machine</w:t>
+            </w:r>
+            <w:r>
+              <w:rPr>
+                <w:b/>
+                <w:bCs/>
+                <w:noProof/>
+                <w:sz w:val="22"/>
+                <w:lang w:eastAsia="ru-RU"/>
+              </w:rPr>
+              <w:t>_</w:t>
+            </w:r>
+            <w:r>
+              <w:rPr>
+                <w:b/>
+                <w:bCs/>
+                <w:noProof/>
+                <w:sz w:val="22"/>
+                <w:lang w:val="en-US" w:eastAsia="ru-RU"/>
+              </w:rPr>
+              <w:t>category</w:t>
+            </w:r>
+            <w:r>
+              <w:rPr>
+                <w:b/>
+                <w:bCs/>
+                <w:noProof/>
+                <w:sz w:val="22"/>
+                <w:lang w:eastAsia="ru-RU"/>
+              </w:rPr>
+              <w:t xml:space="preserve"> }}.</w:t>
+            </w:r>
+          </w:p>
+          <w:p>
+            <w:pPr>
+              <w:ind w:left="340" w:right="-104"/>
+              <w:rPr>
+                <w:b/>
+              </w:rPr>
+            </w:pPr>
+          </w:p>
+          <w:p>
+            <w:pPr>
+              <w:ind w:left="340" w:right="170"/>
+              <w:rPr>
+                <w:sz w:val="22"/>
+              </w:rPr>
+            </w:pPr>
+            <w:r>
+              <w:rPr>
+                <w:sz w:val="22"/>
+              </w:rPr>
+              <w:t>Руководитель образовательного</w:t>
+            </w:r>
+          </w:p>
+          <w:p>
+            <w:pPr>
+              <w:ind w:left="340" w:right="170"/>
+            </w:pPr>
+            <w:r>
+              <w:rPr>
+                <w:sz w:val="22"/>
+              </w:rPr>
+              <w:t>учреждения</w:t>
+            </w:r>
+            <w:r>
+              <w:tab/>
+            </w:r>
+            <w:r>
+              <w:tab/>
+            </w:r>
+            <w:r>
+              <w:tab/>
+              <w:t>_____________</w:t>
+            </w:r>
+          </w:p>
+          <w:p>
+            <w:pPr>
+              <w:ind w:left="340" w:right="170"/>
+            </w:pPr>
+          </w:p>
+          <w:p>
+            <w:pPr>
+              <w:ind w:left="340" w:right="170"/>
+            </w:pPr>
+          </w:p>
+          <w:p>
+            <w:pPr>
+              <w:ind w:left="340" w:right="170"/>
+              <w:rPr>
+                <w:b/>
+                <w:bCs/>
+                <w:sz w:val="16"/>
+                <w:szCs w:val="16"/>
+              </w:rPr>
+            </w:pPr>
+            <w:r>
+              <w:t xml:space="preserve">М.П.                                         </w:t>
+            </w:r>
+            <w:proofErr w:type="gramStart"/>
+            <w:r>
+              <w:t>{</w:t>
+            </w:r>
+            <w:r>
+              <w:t xml:space="preserve">{ </w:t>
+            </w:r>
+            <w:r>
+              <w:rPr>
+                <w:lang w:val="en-US"/>
+              </w:rPr>
+              <w:t>end</w:t>
+            </w:r>
+            <w:proofErr w:type="gramEnd"/>
+            <w:r>
+              <w:t>_</w:t>
+            </w:r>
+            <w:r>
+              <w:rPr>
+                <w:lang w:val="en-US"/>
+              </w:rPr>
+              <w:t>date</w:t>
+            </w:r>
+            <w:r>
+              <w:t xml:space="preserve"> }}</w:t>
+            </w:r>
+          </w:p>
+          <w:p>
+            <w:pPr>
+              <w:ind w:right="170"/>
+              <w:jc w:val="right"/>
+              <w:rPr>
+                <w:b/>
+                <w:bCs/>
+                <w:sz w:val="16"/>
+                <w:szCs w:val="16"/>
+              </w:rPr>
+            </w:pPr>
+            <w:r>
+              <w:rPr>
+                <w:b/>
+                <w:bCs/>
+                <w:sz w:val="16"/>
+                <w:szCs w:val="16"/>
+              </w:rPr>
+              <w:t>Лицензия Министерства образования и науки Республики Адыгея</w:t>
+            </w:r>
+          </w:p>
+          <w:p>
+            <w:pPr>
+              <w:ind w:left="340" w:right="170"/>
+              <w:rPr>
+                <w:noProof/>
+                <w:lang w:eastAsia="ru-RU"/>
+              </w:rPr>
+            </w:pPr>
+            <w:r>
+              <w:rPr>
+                <w:b/>
+                <w:sz w:val="16"/>
+                <w:szCs w:val="16"/>
+              </w:rPr>
+              <w:t xml:space="preserve">                                                     </w:t>
+            </w:r>
+            <w:r>
+              <w:rPr>
+                <w:b/>
+                <w:sz w:val="16"/>
+                <w:szCs w:val="16"/>
+              </w:rPr>
+              <w:t xml:space="preserve">Л035-012540-01 00395964 </w:t>
+            </w:r>
+          </w:p>
+        </w:tc>
+        <w:tc>
+          <w:tcPr>
+            <w:tcW w:w="5783" w:type="dxa"/>
+          </w:tcPr>
+          <w:p/>
+          <w:p/>
+          <w:p/>
+          <w:p/>
+          <w:p/>
+          <w:p/>
+          <w:p/>
+          <w:p/>
+          <w:p>
+            <w:r>
+              <w:t>Выдано удостоверение тракториста-машиниста (тракториста) код __________ серия ____________</w:t>
+            </w:r>
+          </w:p>
+          <w:p>
+            <w:pPr>
+              <w:rPr>
+                <w:noProof/>
+                <w:sz w:val="22"/>
+                <w:lang w:eastAsia="ru-RU"/>
+              </w:rPr>
+            </w:pPr>
+            <w:r>
+              <w:t xml:space="preserve">№ ________________________ на право управления </w:t>
+            </w:r>
+            <w:r>
+              <w:rPr>
+                <w:noProof/>
+                <w:sz w:val="22"/>
+                <w:lang w:eastAsia="ru-RU"/>
+              </w:rPr>
+              <w:t>самоходной (ными) машиной (нами) категории (ий)</w:t>
+            </w:r>
+          </w:p>
+          <w:p>
+            <w:pPr>
+              <w:rPr>
+                <w:noProof/>
+                <w:sz w:val="22"/>
+                <w:lang w:eastAsia="ru-RU"/>
+              </w:rPr>
+            </w:pPr>
+            <w:r>
+              <w:rPr>
+                <w:noProof/>
+                <w:sz w:val="22"/>
+                <w:lang w:eastAsia="ru-RU"/>
+              </w:rPr>
+              <w:t>________________________________________________</w:t>
+            </w:r>
+          </w:p>
+          <w:p>
+            <w:pPr>
+              <w:rPr>
+                <w:noProof/>
+                <w:sz w:val="22"/>
+                <w:lang w:eastAsia="ru-RU"/>
+              </w:rPr>
+            </w:pPr>
+          </w:p>
+          <w:p>
+            <w:pPr>
+              <w:rPr>
+                <w:noProof/>
+                <w:sz w:val="22"/>
+                <w:lang w:eastAsia="ru-RU"/>
+              </w:rPr>
+            </w:pPr>
+            <w:r>
+              <w:rPr>
+                <w:noProof/>
+                <w:sz w:val="22"/>
+                <w:lang w:eastAsia="ru-RU"/>
+              </w:rPr>
+              <w:t>Государственной инспекцией по надзору за техническим состоянием самоходных машин и других видов техники</w:t>
+            </w:r>
+          </w:p>
+          <w:p>
+            <w:pPr>
+              <w:rPr>
+                <w:noProof/>
+                <w:sz w:val="22"/>
+                <w:lang w:eastAsia="ru-RU"/>
+              </w:rPr>
+            </w:pPr>
+            <w:r>
+              <w:rPr>
+                <w:noProof/>
+                <w:sz w:val="22"/>
+                <w:lang w:eastAsia="ru-RU"/>
+              </w:rPr>
+              <w:t>________________________________________________</w:t>
+            </w:r>
+          </w:p>
+          <w:p>
+            <w:pPr>
+              <w:jc w:val="center"/>
+              <w:rPr>
+                <w:noProof/>
+                <w:sz w:val="18"/>
+                <w:lang w:eastAsia="ru-RU"/>
+              </w:rPr>
+            </w:pPr>
+            <w:r>
+              <w:rPr>
+                <w:noProof/>
+                <w:sz w:val="18"/>
+                <w:lang w:eastAsia="ru-RU"/>
+              </w:rPr>
+              <w:t>(наименование органа гостехнадзора)</w:t>
+            </w:r>
+          </w:p>
+          <w:p>
+            <w:pPr>
+              <w:rPr>
+                <w:noProof/>
+                <w:sz w:val="22"/>
+                <w:lang w:eastAsia="ru-RU"/>
+              </w:rPr>
+            </w:pPr>
+            <w:r>
+              <w:rPr>
+                <w:noProof/>
+                <w:sz w:val="22"/>
+                <w:lang w:eastAsia="ru-RU"/>
+              </w:rPr>
+              <w:t>________________________________________________</w:t>
+            </w:r>
+          </w:p>
+          <w:p>
+            <w:pPr>
+              <w:rPr>
+                <w:noProof/>
+                <w:sz w:val="22"/>
+                <w:lang w:eastAsia="ru-RU"/>
+              </w:rPr>
+            </w:pPr>
+          </w:p>
+          <w:p>
+            <w:pPr>
+              <w:rPr>
+                <w:noProof/>
+                <w:sz w:val="22"/>
+                <w:lang w:eastAsia="ru-RU"/>
+              </w:rPr>
+            </w:pPr>
+            <w:r>
+              <w:rPr>
+                <w:b/>
+                <w:bCs/>
+                <w:sz w:val="22"/>
+                <w:szCs w:val="18"/>
+              </w:rPr>
+              <w:t xml:space="preserve">«___» </w:t>
+            </w:r>
+            <w:r>
+              <w:rPr>
+                <w:bCs/>
+                <w:sz w:val="22"/>
+                <w:szCs w:val="18"/>
+              </w:rPr>
+              <w:t>_______________</w:t>
+            </w:r>
+            <w:r>
+              <w:rPr>
+                <w:bCs/>
+                <w:sz w:val="22"/>
+                <w:szCs w:val="18"/>
+              </w:rPr>
+              <w:t>20__</w:t>
+            </w:r>
+            <w:r>
+              <w:rPr>
+                <w:bCs/>
+                <w:sz w:val="22"/>
+                <w:szCs w:val="18"/>
+              </w:rPr>
+              <w:t>_</w:t>
+            </w:r>
+            <w:r>
+              <w:rPr>
+                <w:bCs/>
+                <w:sz w:val="22"/>
+                <w:szCs w:val="18"/>
+              </w:rPr>
+              <w:t>г. ____________________</w:t>
+            </w:r>
+          </w:p>
+          <w:p>
+            <w:pPr>
+              <w:ind w:firstLine="3715"/>
+              <w:rPr>
+                <w:noProof/>
+                <w:sz w:val="20"/>
+                <w:lang w:eastAsia="ru-RU"/>
+              </w:rPr>
+            </w:pPr>
+            <w:r>
+              <w:rPr>
+                <w:noProof/>
+                <w:sz w:val="20"/>
+                <w:lang w:eastAsia="ru-RU"/>
+              </w:rPr>
+              <w:t>(</w:t>
+            </w:r>
+            <w:r>
+              <w:rPr>
+                <w:noProof/>
+                <w:sz w:val="18"/>
+                <w:lang w:eastAsia="ru-RU"/>
+              </w:rPr>
+              <w:t>подпись)</w:t>
+            </w:r>
+          </w:p>
+          <w:p>
+            <w:pPr>
+              <w:jc w:val="center"/>
+              <w:rPr>
+                <w:noProof/>
+                <w:sz w:val="18"/>
+                <w:lang w:eastAsia="ru-RU"/>
+              </w:rPr>
+            </w:pPr>
+            <w:r>
+              <w:rPr>
+                <w:noProof/>
+                <w:sz w:val="18"/>
+                <w:lang w:eastAsia="ru-RU"/>
+              </w:rPr>
+              <w:t>(заполняется инспекцией гостехнадзора)</w:t>
+            </w:r>
+          </w:p>
+          <w:p>
+            <w:pPr>
+              <w:rPr>
+                <w:noProof/>
+                <w:sz w:val="22"/>
+                <w:lang w:eastAsia="ru-RU"/>
+              </w:rPr>
+            </w:pPr>
+          </w:p>
+          <w:p>
+            <w:pPr>
+              <w:rPr>
+                <w:noProof/>
+                <w:sz w:val="22"/>
+                <w:lang w:eastAsia="ru-RU"/>
+              </w:rPr>
+            </w:pPr>
+            <w:r>
+              <w:rPr>
+                <w:noProof/>
+                <w:sz w:val="22"/>
+                <w:lang w:eastAsia="ru-RU"/>
+              </w:rPr>
+              <w:t>Главный государственный</w:t>
+            </w:r>
+          </w:p>
+          <w:p>
+            <w:pPr>
+              <w:rPr>
+                <w:noProof/>
+                <w:sz w:val="22"/>
+                <w:lang w:eastAsia="ru-RU"/>
+              </w:rPr>
+            </w:pPr>
+            <w:r>
+              <w:rPr>
+                <w:noProof/>
+                <w:sz w:val="22"/>
+                <w:lang w:eastAsia="ru-RU"/>
+              </w:rPr>
+              <w:t>Инженер-инспектор</w:t>
+            </w:r>
+          </w:p>
+          <w:p>
+            <w:pPr>
+              <w:rPr>
+                <w:noProof/>
+                <w:sz w:val="22"/>
+                <w:lang w:eastAsia="ru-RU"/>
+              </w:rPr>
+            </w:pPr>
+            <w:r>
+              <w:rPr>
+                <w:noProof/>
+                <w:sz w:val="22"/>
+                <w:lang w:eastAsia="ru-RU"/>
+              </w:rPr>
+              <w:t>гостехнадзора</w:t>
+            </w:r>
+            <w:r>
+              <w:tab/>
+            </w:r>
+            <w:r>
+              <w:tab/>
+            </w:r>
+            <w:r>
+              <w:tab/>
+            </w:r>
+            <w:r>
+              <w:rPr>
+                <w:bCs/>
+                <w:sz w:val="22"/>
+                <w:szCs w:val="18"/>
+              </w:rPr>
+              <w:t>________________</w:t>
+            </w:r>
+          </w:p>
+          <w:p>
+            <w:pPr>
+              <w:ind w:firstLine="3289"/>
+              <w:rPr>
+                <w:noProof/>
+                <w:sz w:val="20"/>
+                <w:lang w:eastAsia="ru-RU"/>
+              </w:rPr>
+            </w:pPr>
+            <w:r>
+              <w:rPr>
+                <w:noProof/>
+                <w:sz w:val="20"/>
+                <w:lang w:eastAsia="ru-RU"/>
+              </w:rPr>
+              <w:t>(</w:t>
+            </w:r>
+            <w:r>
+              <w:rPr>
+                <w:noProof/>
+                <w:sz w:val="18"/>
+                <w:lang w:eastAsia="ru-RU"/>
+              </w:rPr>
+              <w:t>подпись)</w:t>
+            </w:r>
+          </w:p>
+          <w:p>
+            <w:pPr>
+              <w:rPr>
+                <w:noProof/>
+                <w:sz w:val="22"/>
+                <w:lang w:eastAsia="ru-RU"/>
+              </w:rPr>
+            </w:pPr>
+          </w:p>
+          <w:p>
+            <w:r>
+              <w:rPr>
+                <w:b/>
+                <w:sz w:val="17"/>
+                <w:szCs w:val="17"/>
+              </w:rPr>
+              <w:t>Документом на право управления самоходной машиной не служит</w:t>
+            </w:r>
+          </w:p>
+        </w:tc>
+      </w:tr>
     </w:tbl>
+    <w:p/>
+    <w:p/>
+    <w:tbl>
+      <w:tblPr>
+        <w:tblStyle w:val="TableGrid"/>
+        <w:tblW w:w="0" w:type="auto"/>
+        <w:tblLook w:val="04A0" w:firstRow="1" w:lastRow="0" w:firstColumn="1" w:lastColumn="0" w:noHBand="0" w:noVBand="1"/>
+      </w:tblPr>
+      <w:tblGrid>
+        <w:gridCol w:w="5777"/>
+        <w:gridCol w:w="5777"/>
+      </w:tblGrid>
+      <w:tr>
+        <w:tc>
+          <w:tcPr>
+            <w:tcW w:w="5777" w:type="dxa"/>
+          </w:tcPr>
+          <w:p>
+            <w:pPr>
+              <w:ind w:right="170"/>
+              <w:rPr>
+                <w:noProof/>
+                <w:lang w:eastAsia="ru-RU"/>
+              </w:rPr>
+            </w:pPr>
+          </w:p>
+          <w:p>
+            <w:pPr>
+              <w:ind w:right="170"/>
+              <w:rPr>
+                <w:noProof/>
+                <w:lang w:eastAsia="ru-RU"/>
+              </w:rPr>
+            </w:pPr>
+          </w:p>
+          <w:p>
+            <w:pPr>
+              <w:ind w:left="340" w:right="170"/>
+              <w:jc w:val="center"/>
+              <w:rPr>
+                <w:rFonts w:cs="Times New Roman"/>
+                <w:b/>
+                <w:color w:val="000000" w:themeColor="text1"/>
+                <w:sz w:val="32"/>
+                <w:szCs w:val="32"/>
+                <w14:shadow w14:blurRad="50800" w14:dist="38100" w14:dir="2700000" w14:sx="100000" w14:sy="100000" w14:kx="0" w14:ky="0" w14:algn="tl">
+                  <w14:srgbClr w14:val="000000">
+                    <w14:alpha w14:val="60000"/>
+                  </w14:srgbClr>
+                </w14:shadow>
+              </w:rPr>
+            </w:pPr>
+            <w:r>
+              <w:rPr>
+                <w:rFonts w:cs="Times New Roman"/>
+                <w:b/>
+                <w:color w:val="000000" w:themeColor="text1"/>
+                <w:sz w:val="32"/>
+                <w:szCs w:val="32"/>
+                <w14:shadow w14:blurRad="50800" w14:dist="38100" w14:dir="2700000" w14:sx="100000" w14:sy="100000" w14:kx="0" w14:ky="0" w14:algn="tl">
+                  <w14:srgbClr w14:val="000000">
+                    <w14:alpha w14:val="60000"/>
+                  </w14:srgbClr>
+                </w14:shadow>
+              </w:rPr>
+              <w:t>СВИДЕТЕЛЬСТВО</w:t>
+            </w:r>
+          </w:p>
+          <w:p>
+            <w:pPr>
+              <w:ind w:left="340" w:right="170"/>
+              <w:jc w:val="center"/>
+              <w:rPr>
+                <w:rFonts w:cs="Times New Roman"/>
+                <w:b/>
+                <w:color w:val="000000" w:themeColor="text1"/>
+                <w:sz w:val="32"/>
+                <w:szCs w:val="32"/>
+                <w14:shadow w14:blurRad="50800" w14:dist="38100" w14:dir="2700000" w14:sx="100000" w14:sy="100000" w14:kx="0" w14:ky="0" w14:algn="tl">
+                  <w14:srgbClr w14:val="000000">
+                    <w14:alpha w14:val="60000"/>
+                  </w14:srgbClr>
+                </w14:shadow>
+              </w:rPr>
+            </w:pPr>
+            <w:r>
+              <w:rPr>
+                <w:rFonts w:cs="Times New Roman"/>
+                <w:b/>
+                <w:color w:val="000000" w:themeColor="text1"/>
+                <w:sz w:val="32"/>
+                <w:szCs w:val="32"/>
+                <w14:shadow w14:blurRad="50800" w14:dist="38100" w14:dir="2700000" w14:sx="100000" w14:sy="100000" w14:kx="0" w14:ky="0" w14:algn="tl">
+                  <w14:srgbClr w14:val="000000">
+                    <w14:alpha w14:val="60000"/>
+                  </w14:srgbClr>
+                </w14:shadow>
+              </w:rPr>
+              <w:t>о прохождении обучения</w:t>
+            </w:r>
+          </w:p>
+          <w:p>
+            <w:pPr>
+              <w:ind w:left="340" w:right="170"/>
+              <w:jc w:val="center"/>
+              <w:rPr>
+                <w:b/>
+                <w:noProof/>
+                <w:lang w:eastAsia="ru-RU"/>
+              </w:rPr>
+            </w:pPr>
+            <w:r>
+              <w:rPr>
+                <w:b/>
+                <w:noProof/>
+                <w:sz w:val="20"/>
+                <w:lang w:eastAsia="ru-RU"/>
+              </w:rPr>
+              <w:t>Республика Адыгея, г. Майкоп, ул. Котовского</w:t>
+            </w:r>
+            <w:r>
+              <w:rPr>
+                <w:b/>
+                <w:noProof/>
+                <w:sz w:val="20"/>
+                <w:lang w:eastAsia="ru-RU"/>
+              </w:rPr>
+              <w:t>, 13-</w:t>
+            </w:r>
+            <w:r>
+              <w:rPr>
+                <w:b/>
+                <w:noProof/>
+                <w:sz w:val="20"/>
+                <w:lang w:eastAsia="ru-RU"/>
+              </w:rPr>
+              <w:t>А</w:t>
+            </w:r>
+            <w:r>
+              <w:rPr>
+                <w:b/>
+                <w:noProof/>
+                <w:sz w:val="20"/>
+                <w:lang w:eastAsia="ru-RU"/>
+              </w:rPr>
+              <w:t>.</w:t>
+            </w:r>
+          </w:p>
+          <w:p>
+            <w:pPr>
+              <w:ind w:left="340" w:right="170"/>
+              <w:jc w:val="center"/>
+              <w:rPr>
+                <w:b/>
+                <w:noProof/>
+                <w:lang w:eastAsia="ru-RU"/>
+              </w:rPr>
+            </w:pPr>
+            <w:r>
+              <w:rPr>
+                <w:b/>
+                <w:noProof/>
+                <w:sz w:val="22"/>
+                <w:lang w:eastAsia="ru-RU"/>
+              </w:rPr>
+              <w:t>ПО</w:t>
+            </w:r>
+            <w:r>
+              <w:rPr>
+                <w:b/>
+                <w:noProof/>
+                <w:sz w:val="22"/>
+                <w:lang w:eastAsia="ru-RU"/>
+              </w:rPr>
+              <w:t xml:space="preserve"> № {{ </w:t>
+            </w:r>
+            <w:r>
+              <w:rPr>
+                <w:b/>
+                <w:noProof/>
+                <w:sz w:val="22"/>
+                <w:lang w:val="en-US" w:eastAsia="ru-RU"/>
+              </w:rPr>
+              <w:t>certificate</w:t>
+            </w:r>
+            <w:r>
+              <w:rPr>
+                <w:b/>
+                <w:noProof/>
+                <w:sz w:val="22"/>
+                <w:lang w:eastAsia="ru-RU"/>
+              </w:rPr>
+              <w:t>_</w:t>
+            </w:r>
+            <w:r>
+              <w:rPr>
+                <w:b/>
+                <w:noProof/>
+                <w:sz w:val="22"/>
+                <w:lang w:val="en-US" w:eastAsia="ru-RU"/>
+              </w:rPr>
+              <w:t>number</w:t>
+            </w:r>
+            <w:r>
+              <w:rPr>
+                <w:b/>
+                <w:noProof/>
+                <w:sz w:val="22"/>
+                <w:lang w:eastAsia="ru-RU"/>
+              </w:rPr>
+              <w:t xml:space="preserve"> }}-{{ </w:t>
+            </w:r>
+            <w:r>
+              <w:rPr>
+                <w:b/>
+                <w:noProof/>
+                <w:sz w:val="22"/>
+                <w:lang w:val="en-US" w:eastAsia="ru-RU"/>
+              </w:rPr>
+              <w:t>year</w:t>
+            </w:r>
+            <w:r>
+              <w:rPr>
+                <w:b/>
+                <w:noProof/>
+                <w:sz w:val="22"/>
+                <w:lang w:eastAsia="ru-RU"/>
+              </w:rPr>
+              <w:t xml:space="preserve"> }}</w:t>
+            </w:r>
+          </w:p>
+          <w:p>
+            <w:pPr>
+              <w:ind w:left="340" w:right="170"/>
+              <w:jc w:val="center"/>
+              <w:rPr>
+                <w:noProof/>
+                <w:lang w:eastAsia="ru-RU"/>
+              </w:rPr>
+            </w:pPr>
+          </w:p>
+          <w:p>
+            <w:pPr>
+              <w:ind w:left="340" w:right="170"/>
+              <w:rPr>
+                <w:noProof/>
+                <w:lang w:eastAsia="ru-RU"/>
+              </w:rPr>
+            </w:pPr>
+            <w:r>
+              <w:rPr>
+                <w:noProof/>
+                <w:sz w:val="20"/>
+                <w:lang w:eastAsia="ru-RU"/>
+              </w:rPr>
+              <w:t xml:space="preserve">Настоящее свидетельство </w:t>
+            </w:r>
+            <w:r>
+              <w:rPr>
+                <w:noProof/>
+                <w:sz w:val="20"/>
+                <w:lang w:eastAsia="ru-RU"/>
+              </w:rPr>
+              <w:t>подтверждает,что</w:t>
+            </w:r>
+            <w:r>
+              <w:rPr>
+                <w:noProof/>
+                <w:sz w:val="20"/>
+                <w:lang w:eastAsia="ru-RU"/>
+              </w:rPr>
+              <w:t>:</w:t>
+            </w:r>
+            <w:r>
+              <w:rPr>
+                <w:noProof/>
+                <w:lang w:eastAsia="ru-RU"/>
+              </w:rPr>
+              <w:t xml:space="preserve"> </w:t>
+            </w:r>
+          </w:p>
+          <w:p>
+            <w:pPr>
+              <w:ind w:left="340" w:right="170"/>
+              <w:jc w:val="center"/>
+              <w:rPr>
+                <w:b/>
+                <w:bCs/>
+                <w:noProof/>
+                <w:szCs w:val="24"/>
+                <w:lang w:val="en-US" w:eastAsia="ru-RU"/>
+              </w:rPr>
+            </w:pPr>
+            <w:r>
+              <w:rPr>
+                <w:b/>
+                <w:bCs/>
+                <w:noProof/>
+                <w:szCs w:val="24"/>
+                <w:lang w:val="en-US" w:eastAsia="ru-RU"/>
+              </w:rPr>
+              <w:t xml:space="preserve">{{ </w:t>
+            </w:r>
+            <w:r>
+              <w:rPr>
+                <w:b/>
+                <w:bCs/>
+                <w:noProof/>
+                <w:szCs w:val="24"/>
+                <w:lang w:val="en-US" w:eastAsia="ru-RU"/>
+              </w:rPr>
+              <w:t>student</w:t>
+            </w:r>
+            <w:r>
+              <w:rPr>
+                <w:b/>
+                <w:bCs/>
+                <w:noProof/>
+                <w:szCs w:val="24"/>
+                <w:lang w:val="en-US" w:eastAsia="ru-RU"/>
+              </w:rPr>
+              <w:t>_</w:t>
+            </w:r>
+            <w:r>
+              <w:rPr>
+                <w:b/>
+                <w:bCs/>
+                <w:noProof/>
+                <w:szCs w:val="24"/>
+                <w:lang w:val="en-US" w:eastAsia="ru-RU"/>
+              </w:rPr>
+              <w:t>name</w:t>
+            </w:r>
+            <w:r>
+              <w:rPr>
+                <w:b/>
+                <w:bCs/>
+                <w:noProof/>
+                <w:szCs w:val="24"/>
+                <w:lang w:val="en-US" w:eastAsia="ru-RU"/>
+              </w:rPr>
+              <w:t xml:space="preserve"> }}</w:t>
+            </w:r>
+          </w:p>
+          <w:p>
+            <w:pPr>
+              <w:ind w:left="340" w:right="170"/>
+              <w:jc w:val="center"/>
+              <w:rPr>
+                <w:b/>
+                <w:noProof/>
+                <w:szCs w:val="24"/>
+                <w:lang w:val="en-US" w:eastAsia="ru-RU"/>
+              </w:rPr>
+            </w:pPr>
+            <w:sdt>
+              <w:sdtPr>
+                <w:rPr>
+                  <w:b/>
+                  <w:noProof/>
+                  <w:szCs w:val="24"/>
+                  <w:lang w:eastAsia="ru-RU"/>
+                </w:rPr>
+                <w:alias w:val="ФИО"/>
+                <w:tag w:val="ФИО"/>
+                <w:id w:val="324243591"/>
+                <w:placeholder>
+                  <w:docPart w:val="D524318AAF37FE4AA8AAEE0C1063BD56"/>
+                </w:placeholder>
+              </w:sdtPr>
+              <w:sdtContent>
+                <w:r>
+                  <w:rPr>
+                    <w:b/>
+                    <w:noProof/>
+                    <w:szCs w:val="24"/>
+                    <w:lang w:eastAsia="ru-RU"/>
+                  </w:rPr>
+                  <w:fldChar w:fldCharType="begin"/>
+                </w:r>
+                <w:r>
+                  <w:rPr>
+                    <w:b/>
+                    <w:noProof/>
+                    <w:szCs w:val="24"/>
+                    <w:lang w:val="en-US" w:eastAsia="ru-RU"/>
+                  </w:rPr>
+                  <w:instrText xml:space="preserve">  </w:instrText>
+                </w:r>
+                <w:r>
+                  <w:rPr>
+                    <w:b/>
+                    <w:noProof/>
+                    <w:szCs w:val="24"/>
+                    <w:lang w:eastAsia="ru-RU"/>
+                  </w:rPr>
+                  <w:fldChar w:fldCharType="end"/>
+                </w:r>
+              </w:sdtContent>
+            </w:sdt>
+            <w:r>
+              <w:rPr>
+                <w:noProof/>
+                <w:szCs w:val="24"/>
+                <w:lang w:val="en-US" w:eastAsia="ru-RU"/>
+              </w:rPr>
+              <w:t xml:space="preserve">c </w:t>
+            </w:r>
+            <w:r>
+              <w:rPr>
+                <w:b/>
+                <w:bCs/>
+                <w:noProof/>
+                <w:szCs w:val="24"/>
+                <w:lang w:val="en-US" w:eastAsia="ru-RU"/>
+              </w:rPr>
+              <w:t>{{ beginning_date }}</w:t>
+            </w:r>
+          </w:p>
+          <w:p>
+            <w:pPr>
+              <w:ind w:left="340" w:right="170"/>
+              <w:jc w:val="center"/>
+              <w:rPr>
+                <w:b/>
+                <w:noProof/>
+                <w:szCs w:val="24"/>
+                <w:lang w:eastAsia="ru-RU"/>
+              </w:rPr>
+            </w:pPr>
+            <w:r>
+              <w:rPr>
+                <w:szCs w:val="24"/>
+              </w:rPr>
+              <w:t>по</w:t>
+            </w:r>
+            <w:r>
+              <w:rPr>
+                <w:szCs w:val="24"/>
+              </w:rPr>
+              <w:t xml:space="preserve"> </w:t>
+            </w:r>
+            <w:proofErr w:type="gramStart"/>
+            <w:r>
+              <w:rPr>
+                <w:b/>
+                <w:bCs/>
+                <w:szCs w:val="24"/>
+              </w:rPr>
+              <w:t xml:space="preserve">{{ </w:t>
+            </w:r>
+            <w:r>
+              <w:rPr>
+                <w:b/>
+                <w:bCs/>
+                <w:szCs w:val="24"/>
+                <w:lang w:val="en-US"/>
+              </w:rPr>
+              <w:t>end</w:t>
+            </w:r>
+            <w:proofErr w:type="gramEnd"/>
+            <w:r>
+              <w:rPr>
+                <w:b/>
+                <w:bCs/>
+                <w:szCs w:val="24"/>
+              </w:rPr>
+              <w:t>_</w:t>
+            </w:r>
+            <w:r>
+              <w:rPr>
+                <w:b/>
+                <w:bCs/>
+                <w:szCs w:val="24"/>
+                <w:lang w:val="en-US"/>
+              </w:rPr>
+              <w:t>date</w:t>
+            </w:r>
+            <w:r>
+              <w:rPr>
+                <w:b/>
+                <w:bCs/>
+                <w:szCs w:val="24"/>
+              </w:rPr>
+              <w:t xml:space="preserve"> }}</w:t>
+            </w:r>
+          </w:p>
+          <w:p>
+            <w:pPr>
+              <w:ind w:left="340" w:right="170"/>
+              <w:rPr>
+                <w:noProof/>
+                <w:lang w:eastAsia="ru-RU"/>
+              </w:rPr>
+            </w:pPr>
+            <w:r>
+              <w:rPr>
+                <w:noProof/>
+                <w:sz w:val="22"/>
+                <w:lang w:eastAsia="ru-RU"/>
+              </w:rPr>
+              <w:t>обучал</w:t>
+            </w:r>
+            <w:r>
+              <w:rPr>
+                <w:noProof/>
+                <w:sz w:val="22"/>
+                <w:lang w:eastAsia="ru-RU"/>
+              </w:rPr>
+              <w:t>(а)</w:t>
+            </w:r>
+            <w:r>
+              <w:rPr>
+                <w:noProof/>
+                <w:sz w:val="22"/>
+                <w:lang w:eastAsia="ru-RU"/>
+              </w:rPr>
+              <w:t>ся в</w:t>
+            </w:r>
+            <w:r>
+              <w:rPr>
+                <w:noProof/>
+                <w:sz w:val="20"/>
+                <w:lang w:eastAsia="ru-RU"/>
+              </w:rPr>
+              <w:t xml:space="preserve"> </w:t>
+            </w:r>
+            <w:r>
+              <w:rPr>
+                <w:b/>
+                <w:noProof/>
+                <w:spacing w:val="-6"/>
+                <w:sz w:val="22"/>
+                <w:lang w:eastAsia="ru-RU"/>
+              </w:rPr>
+              <w:t>ООО</w:t>
+            </w:r>
+            <w:r>
+              <w:rPr>
+                <w:b/>
+                <w:noProof/>
+                <w:spacing w:val="-6"/>
+                <w:sz w:val="22"/>
+                <w:lang w:eastAsia="ru-RU"/>
+              </w:rPr>
+              <w:t xml:space="preserve"> «</w:t>
+            </w:r>
+            <w:r>
+              <w:rPr>
+                <w:b/>
+                <w:noProof/>
+                <w:spacing w:val="-6"/>
+                <w:sz w:val="22"/>
+                <w:lang w:eastAsia="ru-RU"/>
+              </w:rPr>
+              <w:t>Профессиональное</w:t>
+            </w:r>
+            <w:r>
+              <w:rPr>
+                <w:b/>
+                <w:noProof/>
+                <w:spacing w:val="-6"/>
+                <w:sz w:val="22"/>
+                <w:lang w:eastAsia="ru-RU"/>
+              </w:rPr>
+              <w:t xml:space="preserve"> </w:t>
+            </w:r>
+            <w:r>
+              <w:rPr>
+                <w:b/>
+                <w:noProof/>
+                <w:spacing w:val="-6"/>
+                <w:sz w:val="22"/>
+                <w:lang w:eastAsia="ru-RU"/>
+              </w:rPr>
+              <w:t>обучение</w:t>
+            </w:r>
+            <w:r>
+              <w:rPr>
+                <w:b/>
+                <w:noProof/>
+                <w:spacing w:val="-6"/>
+                <w:sz w:val="22"/>
+                <w:lang w:eastAsia="ru-RU"/>
+              </w:rPr>
+              <w:t>»</w:t>
+            </w:r>
+          </w:p>
+          <w:p>
+            <w:pPr>
+              <w:ind w:left="340" w:right="170"/>
+              <w:rPr>
+                <w:noProof/>
+                <w:sz w:val="22"/>
+                <w:lang w:eastAsia="ru-RU"/>
+              </w:rPr>
+            </w:pPr>
+            <w:r>
+              <w:rPr>
+                <w:noProof/>
+                <w:sz w:val="22"/>
+                <w:lang w:eastAsia="ru-RU"/>
+              </w:rPr>
+              <w:t xml:space="preserve">по программе: </w:t>
+            </w:r>
+            <w:r>
+              <w:rPr>
+                <w:noProof/>
+                <w:sz w:val="22"/>
+                <w:lang w:eastAsia="ru-RU"/>
+              </w:rPr>
+              <w:t>п</w:t>
+            </w:r>
+            <w:r>
+              <w:rPr>
+                <w:noProof/>
+                <w:sz w:val="22"/>
+                <w:lang w:eastAsia="ru-RU"/>
+              </w:rPr>
+              <w:t>рофессиональное обучение</w:t>
+            </w:r>
+            <w:r>
+              <w:rPr>
+                <w:noProof/>
+                <w:sz w:val="22"/>
+                <w:lang w:eastAsia="ru-RU"/>
+              </w:rPr>
+              <w:t>;</w:t>
+            </w:r>
+          </w:p>
+          <w:p>
+            <w:pPr>
+              <w:ind w:left="340" w:right="170"/>
+              <w:rPr>
+                <w:noProof/>
+                <w:lang w:eastAsia="ru-RU"/>
+              </w:rPr>
+            </w:pPr>
+            <w:r>
+              <w:rPr>
+                <w:noProof/>
+                <w:sz w:val="22"/>
+                <w:lang w:eastAsia="ru-RU"/>
+              </w:rPr>
+              <w:t>по</w:t>
+            </w:r>
+            <w:r>
+              <w:rPr>
+                <w:noProof/>
+                <w:sz w:val="22"/>
+                <w:lang w:eastAsia="ru-RU"/>
+              </w:rPr>
+              <w:t xml:space="preserve"> </w:t>
+            </w:r>
+            <w:r>
+              <w:rPr>
+                <w:noProof/>
+                <w:sz w:val="22"/>
+                <w:lang w:eastAsia="ru-RU"/>
+              </w:rPr>
+              <w:t>профессии</w:t>
+            </w:r>
+            <w:r>
+              <w:rPr>
+                <w:noProof/>
+                <w:sz w:val="22"/>
+                <w:lang w:eastAsia="ru-RU"/>
+              </w:rPr>
+              <w:t>:</w:t>
+            </w:r>
+            <w:r>
+              <w:rPr>
+                <w:rStyle w:val="1"/>
+                <w:b/>
+              </w:rPr>
+              <w:t xml:space="preserve"> </w:t>
+            </w:r>
+            <w:proofErr w:type="gramStart"/>
+            <w:r>
+              <w:rPr>
+                <w:rStyle w:val="1"/>
+                <w:b/>
+              </w:rPr>
+              <w:t xml:space="preserve">{{ </w:t>
+            </w:r>
+            <w:r>
+              <w:rPr>
+                <w:rStyle w:val="1"/>
+                <w:b/>
+                <w:lang w:val="en-US"/>
+              </w:rPr>
+              <w:t>student</w:t>
+            </w:r>
+            <w:proofErr w:type="gramEnd"/>
+            <w:r>
+              <w:rPr>
+                <w:rStyle w:val="1"/>
+                <w:b/>
+              </w:rPr>
+              <w:t>_</w:t>
+            </w:r>
+            <w:r>
+              <w:rPr>
+                <w:rStyle w:val="1"/>
+                <w:b/>
+                <w:lang w:val="en-US"/>
+              </w:rPr>
+              <w:t>profession</w:t>
+            </w:r>
+            <w:r>
+              <w:rPr>
+                <w:rStyle w:val="1"/>
+                <w:b/>
+              </w:rPr>
+              <w:t xml:space="preserve"> }}, {{ </w:t>
+            </w:r>
+            <w:r>
+              <w:rPr>
+                <w:rStyle w:val="1"/>
+                <w:b/>
+                <w:lang w:val="en-US"/>
+              </w:rPr>
+              <w:t>class</w:t>
+            </w:r>
+            <w:r>
+              <w:rPr>
+                <w:rStyle w:val="1"/>
+                <w:b/>
+              </w:rPr>
+              <w:t xml:space="preserve"> }} </w:t>
+            </w:r>
+            <w:r>
+              <w:rPr>
+                <w:rStyle w:val="1"/>
+                <w:b/>
+              </w:rPr>
+              <w:t>разряд</w:t>
+            </w:r>
+          </w:p>
+          <w:p>
+            <w:pPr>
+              <w:ind w:left="340" w:right="-104"/>
+              <w:rPr>
+                <w:b/>
+                <w:noProof/>
+                <w:sz w:val="22"/>
+                <w:lang w:eastAsia="ru-RU"/>
+              </w:rPr>
+            </w:pPr>
+            <w:r>
+              <w:rPr>
+                <w:noProof/>
+                <w:sz w:val="22"/>
+                <w:lang w:eastAsia="ru-RU"/>
+              </w:rPr>
+              <w:t xml:space="preserve">в объеме </w:t>
+            </w:r>
+            <w:r>
+              <w:rPr>
+                <w:noProof/>
+                <w:sz w:val="22"/>
+                <w:lang w:eastAsia="ru-RU"/>
+              </w:rPr>
+              <w:t>450</w:t>
+            </w:r>
+            <w:r>
+              <w:rPr>
+                <w:noProof/>
+                <w:sz w:val="22"/>
+                <w:lang w:eastAsia="ru-RU"/>
+              </w:rPr>
+              <w:t xml:space="preserve"> часов, сд</w:t>
+            </w:r>
+            <w:r>
+              <w:rPr>
+                <w:noProof/>
+                <w:sz w:val="22"/>
+                <w:lang w:eastAsia="ru-RU"/>
+              </w:rPr>
+              <w:t>а</w:t>
+            </w:r>
+            <w:r>
+              <w:rPr>
+                <w:noProof/>
+                <w:sz w:val="22"/>
+                <w:lang w:eastAsia="ru-RU"/>
+              </w:rPr>
+              <w:t>л</w:t>
+            </w:r>
+            <w:r>
+              <w:rPr>
+                <w:noProof/>
+                <w:sz w:val="22"/>
+                <w:lang w:eastAsia="ru-RU"/>
+              </w:rPr>
+              <w:t>(а)</w:t>
+            </w:r>
+            <w:r>
+              <w:rPr>
+                <w:noProof/>
+                <w:sz w:val="22"/>
+                <w:lang w:eastAsia="ru-RU"/>
+              </w:rPr>
+              <w:t xml:space="preserve"> все выпускные экзамены, предусмотренные программой, и допущен</w:t>
+            </w:r>
+            <w:r>
+              <w:rPr>
+                <w:noProof/>
+                <w:sz w:val="22"/>
+                <w:lang w:eastAsia="ru-RU"/>
+              </w:rPr>
+              <w:t>(а)</w:t>
+            </w:r>
+            <w:r>
+              <w:rPr>
+                <w:noProof/>
+                <w:sz w:val="22"/>
+                <w:lang w:eastAsia="ru-RU"/>
+              </w:rPr>
+              <w:t xml:space="preserve"> к сдаче квалификационных экзаменов на право управления самоходной (ными) машиной (нами) категории (ий)</w:t>
+            </w:r>
+            <w:r>
+              <w:rPr>
+                <w:noProof/>
+                <w:sz w:val="22"/>
+                <w:lang w:eastAsia="ru-RU"/>
+              </w:rPr>
+              <w:t xml:space="preserve"> </w:t>
+            </w:r>
+            <w:r>
+              <w:rPr>
+                <w:b/>
+                <w:bCs/>
+                <w:noProof/>
+                <w:sz w:val="22"/>
+                <w:lang w:eastAsia="ru-RU"/>
+              </w:rPr>
+              <w:t xml:space="preserve">{{ </w:t>
+            </w:r>
+            <w:r>
+              <w:rPr>
+                <w:b/>
+                <w:bCs/>
+                <w:noProof/>
+                <w:sz w:val="22"/>
+                <w:lang w:val="en-US" w:eastAsia="ru-RU"/>
+              </w:rPr>
+              <w:t>machine</w:t>
+            </w:r>
+            <w:r>
+              <w:rPr>
+                <w:b/>
+                <w:bCs/>
+                <w:noProof/>
+                <w:sz w:val="22"/>
+                <w:lang w:eastAsia="ru-RU"/>
+              </w:rPr>
+              <w:t>_</w:t>
+            </w:r>
+            <w:r>
+              <w:rPr>
+                <w:b/>
+                <w:bCs/>
+                <w:noProof/>
+                <w:sz w:val="22"/>
+                <w:lang w:val="en-US" w:eastAsia="ru-RU"/>
+              </w:rPr>
+              <w:t>category</w:t>
+            </w:r>
+            <w:r>
+              <w:rPr>
+                <w:b/>
+                <w:bCs/>
+                <w:noProof/>
+                <w:sz w:val="22"/>
+                <w:lang w:eastAsia="ru-RU"/>
+              </w:rPr>
+              <w:t xml:space="preserve"> }}.</w:t>
+            </w:r>
+          </w:p>
+          <w:p>
+            <w:pPr>
+              <w:ind w:left="340" w:right="-104"/>
+              <w:rPr>
+                <w:b/>
+              </w:rPr>
+            </w:pPr>
+          </w:p>
+          <w:p>
+            <w:pPr>
+              <w:ind w:left="340" w:right="170"/>
+              <w:rPr>
+                <w:sz w:val="22"/>
+              </w:rPr>
+            </w:pPr>
+            <w:r>
+              <w:rPr>
+                <w:sz w:val="22"/>
+              </w:rPr>
+              <w:t>Руководитель образовательного</w:t>
+            </w:r>
+          </w:p>
+          <w:p>
+            <w:pPr>
+              <w:ind w:left="340" w:right="170"/>
+            </w:pPr>
+            <w:r>
+              <w:rPr>
+                <w:sz w:val="22"/>
+              </w:rPr>
+              <w:t>учреждения</w:t>
+            </w:r>
+            <w:r>
+              <w:tab/>
+            </w:r>
+            <w:r>
+              <w:tab/>
+            </w:r>
+            <w:r>
+              <w:tab/>
+              <w:t>_____________</w:t>
+            </w:r>
+          </w:p>
+          <w:p>
+            <w:pPr>
+              <w:ind w:left="340" w:right="170"/>
+            </w:pPr>
+          </w:p>
+          <w:p>
+            <w:pPr>
+              <w:ind w:left="340" w:right="170"/>
+            </w:pPr>
+          </w:p>
+          <w:p>
+            <w:pPr>
+              <w:ind w:left="340" w:right="170"/>
+              <w:rPr>
+                <w:b/>
+                <w:bCs/>
+                <w:sz w:val="16"/>
+                <w:szCs w:val="16"/>
+              </w:rPr>
+            </w:pPr>
+            <w:r>
+              <w:t xml:space="preserve">М.П.                                         </w:t>
+            </w:r>
+            <w:proofErr w:type="gramStart"/>
+            <w:r>
+              <w:t>{</w:t>
+            </w:r>
+            <w:r>
+              <w:t xml:space="preserve">{ </w:t>
+            </w:r>
+            <w:r>
+              <w:rPr>
+                <w:lang w:val="en-US"/>
+              </w:rPr>
+              <w:t>end</w:t>
+            </w:r>
+            <w:proofErr w:type="gramEnd"/>
+            <w:r>
+              <w:t>_</w:t>
+            </w:r>
+            <w:r>
+              <w:rPr>
+                <w:lang w:val="en-US"/>
+              </w:rPr>
+              <w:t>date</w:t>
+            </w:r>
+            <w:r>
+              <w:t xml:space="preserve"> }}</w:t>
+            </w:r>
+          </w:p>
+          <w:p>
+            <w:pPr>
+              <w:ind w:right="170"/>
+              <w:jc w:val="right"/>
+              <w:rPr>
+                <w:b/>
+                <w:bCs/>
+                <w:sz w:val="16"/>
+                <w:szCs w:val="16"/>
+              </w:rPr>
+            </w:pPr>
+            <w:r>
+              <w:rPr>
+                <w:b/>
+                <w:bCs/>
+                <w:sz w:val="16"/>
+                <w:szCs w:val="16"/>
+              </w:rPr>
+              <w:t>Лицензия Министерства образования и науки Республики Адыгея</w:t>
+            </w:r>
+          </w:p>
+          <w:p>
+            <w:r>
+              <w:rPr>
+                <w:b/>
+                <w:sz w:val="16"/>
+                <w:szCs w:val="16"/>
+              </w:rPr>
+              <w:t xml:space="preserve">                                                     </w:t>
+            </w:r>
+            <w:r>
+              <w:rPr>
+                <w:b/>
+                <w:sz w:val="16"/>
+                <w:szCs w:val="16"/>
+              </w:rPr>
+              <w:t xml:space="preserve">Л035-012540-01 00395964 </w:t>
+            </w:r>
+          </w:p>
+        </w:tc>
+        <w:tc>
+          <w:tcPr>
+            <w:tcW w:w="5777" w:type="dxa"/>
+          </w:tcPr>
+          <w:p/>
+          <w:p/>
+          <w:p/>
+          <w:p/>
+          <w:p/>
+          <w:p/>
+          <w:p/>
+          <w:p>
+            <w:r>
+              <w:t>Выдано удостоверение тракториста-машиниста (тракториста) код __________ серия ____________</w:t>
+            </w:r>
+          </w:p>
+          <w:p>
+            <w:pPr>
+              <w:rPr>
+                <w:noProof/>
+                <w:sz w:val="22"/>
+                <w:lang w:eastAsia="ru-RU"/>
+              </w:rPr>
+            </w:pPr>
+            <w:r>
+              <w:t xml:space="preserve">№ ________________________ на право управления </w:t>
+            </w:r>
+            <w:r>
+              <w:rPr>
+                <w:noProof/>
+                <w:sz w:val="22"/>
+                <w:lang w:eastAsia="ru-RU"/>
+              </w:rPr>
+              <w:t>самоходной (ными) машиной (нами) категории (ий)</w:t>
+            </w:r>
+          </w:p>
+          <w:p>
+            <w:pPr>
+              <w:rPr>
+                <w:noProof/>
+                <w:sz w:val="22"/>
+                <w:lang w:eastAsia="ru-RU"/>
+              </w:rPr>
+            </w:pPr>
+            <w:r>
+              <w:rPr>
+                <w:noProof/>
+                <w:sz w:val="22"/>
+                <w:lang w:eastAsia="ru-RU"/>
+              </w:rPr>
+              <w:t>________________________________________________</w:t>
+            </w:r>
+          </w:p>
+          <w:p>
+            <w:pPr>
+              <w:rPr>
+                <w:noProof/>
+                <w:sz w:val="22"/>
+                <w:lang w:eastAsia="ru-RU"/>
+              </w:rPr>
+            </w:pPr>
+          </w:p>
+          <w:p>
+            <w:pPr>
+              <w:rPr>
+                <w:noProof/>
+                <w:sz w:val="22"/>
+                <w:lang w:eastAsia="ru-RU"/>
+              </w:rPr>
+            </w:pPr>
+            <w:r>
+              <w:rPr>
+                <w:noProof/>
+                <w:sz w:val="22"/>
+                <w:lang w:eastAsia="ru-RU"/>
+              </w:rPr>
+              <w:t>Государственной инспекцией по надзору за техническим состоянием самоходных машин и других видов техники</w:t>
+            </w:r>
+          </w:p>
+          <w:p>
+            <w:pPr>
+              <w:rPr>
+                <w:noProof/>
+                <w:sz w:val="22"/>
+                <w:lang w:eastAsia="ru-RU"/>
+              </w:rPr>
+            </w:pPr>
+            <w:r>
+              <w:rPr>
+                <w:noProof/>
+                <w:sz w:val="22"/>
+                <w:lang w:eastAsia="ru-RU"/>
+              </w:rPr>
+              <w:t>________________________________________________</w:t>
+            </w:r>
+          </w:p>
+          <w:p>
+            <w:pPr>
+              <w:jc w:val="center"/>
+              <w:rPr>
+                <w:noProof/>
+                <w:sz w:val="18"/>
+                <w:lang w:eastAsia="ru-RU"/>
+              </w:rPr>
+            </w:pPr>
+            <w:r>
+              <w:rPr>
+                <w:noProof/>
+                <w:sz w:val="18"/>
+                <w:lang w:eastAsia="ru-RU"/>
+              </w:rPr>
+              <w:t>(наименование органа гостехнадзора)</w:t>
+            </w:r>
+          </w:p>
+          <w:p>
+            <w:pPr>
+              <w:rPr>
+                <w:noProof/>
+                <w:sz w:val="22"/>
+                <w:lang w:eastAsia="ru-RU"/>
+              </w:rPr>
+            </w:pPr>
+            <w:r>
+              <w:rPr>
+                <w:noProof/>
+                <w:sz w:val="22"/>
+                <w:lang w:eastAsia="ru-RU"/>
+              </w:rPr>
+              <w:t>________________________________________________</w:t>
+            </w:r>
+          </w:p>
+          <w:p>
+            <w:pPr>
+              <w:rPr>
+                <w:noProof/>
+                <w:sz w:val="22"/>
+                <w:lang w:eastAsia="ru-RU"/>
+              </w:rPr>
+            </w:pPr>
+          </w:p>
+          <w:p>
+            <w:pPr>
+              <w:rPr>
+                <w:noProof/>
+                <w:sz w:val="22"/>
+                <w:lang w:eastAsia="ru-RU"/>
+              </w:rPr>
+            </w:pPr>
+            <w:r>
+              <w:rPr>
+                <w:b/>
+                <w:bCs/>
+                <w:sz w:val="22"/>
+                <w:szCs w:val="18"/>
+              </w:rPr>
+              <w:t xml:space="preserve">«___» </w:t>
+            </w:r>
+            <w:r>
+              <w:rPr>
+                <w:bCs/>
+                <w:sz w:val="22"/>
+                <w:szCs w:val="18"/>
+              </w:rPr>
+              <w:t>_______________</w:t>
+            </w:r>
+            <w:r>
+              <w:rPr>
+                <w:bCs/>
+                <w:sz w:val="22"/>
+                <w:szCs w:val="18"/>
+              </w:rPr>
+              <w:t>20__</w:t>
+            </w:r>
+            <w:r>
+              <w:rPr>
+                <w:bCs/>
+                <w:sz w:val="22"/>
+                <w:szCs w:val="18"/>
+              </w:rPr>
+              <w:t>_</w:t>
+            </w:r>
+            <w:r>
+              <w:rPr>
+                <w:bCs/>
+                <w:sz w:val="22"/>
+                <w:szCs w:val="18"/>
+              </w:rPr>
+              <w:t>г. ____________________</w:t>
+            </w:r>
+          </w:p>
+          <w:p>
+            <w:pPr>
+              <w:ind w:firstLine="3715"/>
+              <w:rPr>
+                <w:noProof/>
+                <w:sz w:val="20"/>
+                <w:lang w:eastAsia="ru-RU"/>
+              </w:rPr>
+            </w:pPr>
+            <w:r>
+              <w:rPr>
+                <w:noProof/>
+                <w:sz w:val="20"/>
+                <w:lang w:eastAsia="ru-RU"/>
+              </w:rPr>
+              <w:t>(</w:t>
+            </w:r>
+            <w:r>
+              <w:rPr>
+                <w:noProof/>
+                <w:sz w:val="18"/>
+                <w:lang w:eastAsia="ru-RU"/>
+              </w:rPr>
+              <w:t>подпись)</w:t>
+            </w:r>
+          </w:p>
+          <w:p>
+            <w:pPr>
+              <w:jc w:val="center"/>
+              <w:rPr>
+                <w:noProof/>
+                <w:sz w:val="18"/>
+                <w:lang w:eastAsia="ru-RU"/>
+              </w:rPr>
+            </w:pPr>
+            <w:r>
+              <w:rPr>
+                <w:noProof/>
+                <w:sz w:val="18"/>
+                <w:lang w:eastAsia="ru-RU"/>
+              </w:rPr>
+              <w:t>(заполняется инспекцией гостехнадзора)</w:t>
+            </w:r>
+          </w:p>
+          <w:p>
+            <w:pPr>
+              <w:rPr>
+                <w:noProof/>
+                <w:sz w:val="22"/>
+                <w:lang w:eastAsia="ru-RU"/>
+              </w:rPr>
+            </w:pPr>
+          </w:p>
+          <w:p>
+            <w:pPr>
+              <w:rPr>
+                <w:noProof/>
+                <w:sz w:val="22"/>
+                <w:lang w:eastAsia="ru-RU"/>
+              </w:rPr>
+            </w:pPr>
+            <w:r>
+              <w:rPr>
+                <w:noProof/>
+                <w:sz w:val="22"/>
+                <w:lang w:eastAsia="ru-RU"/>
+              </w:rPr>
+              <w:t>Главный государственный</w:t>
+            </w:r>
+          </w:p>
+          <w:p>
+            <w:pPr>
+              <w:rPr>
+                <w:noProof/>
+                <w:sz w:val="22"/>
+                <w:lang w:eastAsia="ru-RU"/>
+              </w:rPr>
+            </w:pPr>
+            <w:r>
+              <w:rPr>
+                <w:noProof/>
+                <w:sz w:val="22"/>
+                <w:lang w:eastAsia="ru-RU"/>
+              </w:rPr>
+              <w:t>Инженер-инспектор</w:t>
+            </w:r>
+          </w:p>
+          <w:p>
+            <w:pPr>
+              <w:rPr>
+                <w:noProof/>
+                <w:sz w:val="22"/>
+                <w:lang w:eastAsia="ru-RU"/>
+              </w:rPr>
+            </w:pPr>
+            <w:r>
+              <w:rPr>
+                <w:noProof/>
+                <w:sz w:val="22"/>
+                <w:lang w:eastAsia="ru-RU"/>
+              </w:rPr>
+              <w:t>гостехнадзора</w:t>
+            </w:r>
+            <w:r>
+              <w:tab/>
+            </w:r>
+            <w:r>
+              <w:tab/>
+            </w:r>
+            <w:r>
+              <w:tab/>
+            </w:r>
+            <w:r>
+              <w:rPr>
+                <w:bCs/>
+                <w:sz w:val="22"/>
+                <w:szCs w:val="18"/>
+              </w:rPr>
+              <w:t>________________</w:t>
+            </w:r>
+          </w:p>
+          <w:p>
+            <w:pPr>
+              <w:ind w:firstLine="3289"/>
+              <w:rPr>
+                <w:noProof/>
+                <w:sz w:val="20"/>
+                <w:lang w:eastAsia="ru-RU"/>
+              </w:rPr>
+            </w:pPr>
+            <w:r>
+              <w:rPr>
+                <w:noProof/>
+                <w:sz w:val="20"/>
+                <w:lang w:eastAsia="ru-RU"/>
+              </w:rPr>
+              <w:t>(</w:t>
+            </w:r>
+            <w:r>
+              <w:rPr>
+                <w:noProof/>
+                <w:sz w:val="18"/>
+                <w:lang w:eastAsia="ru-RU"/>
+              </w:rPr>
+              <w:t>подпись)</w:t>
+            </w:r>
+          </w:p>
+          <w:p>
+            <w:pPr>
+              <w:rPr>
+                <w:noProof/>
+                <w:sz w:val="22"/>
+                <w:lang w:eastAsia="ru-RU"/>
+              </w:rPr>
+            </w:pPr>
+          </w:p>
+          <w:p>
+            <w:r>
+              <w:rPr>
+                <w:b/>
+                <w:sz w:val="17"/>
+                <w:szCs w:val="17"/>
+              </w:rPr>
+              <w:t>Документом на право управления самоходной машиной не служит</w:t>
+            </w:r>
+          </w:p>
+        </w:tc>
+      </w:tr>
+    </w:tbl>
+    <w:p/>
+    <w:p/>
     <w:p/>
     <w:tbl>
       <w:tblPr>
@@ -1571,7 +4271,7 @@
                           </pic:cNvPicPr>
                         </pic:nvPicPr>
                         <pic:blipFill>
-                          <a:blip r:embed="rId7">
+                          <a:blip r:embed="rId5">
                             <a:extLst>
                               <a:ext uri="{28A0092B-C50C-407E-A947-70E740481C1C}">
                                 <a14:useLocalDpi xmlns:a14="http://schemas.microsoft.com/office/drawing/2010/main" val="0"/>
@@ -2634,6 +5334,66 @@
         </w:p>
       </w:docPartBody>
     </w:docPart>
+    <w:docPart>
+      <w:docPartPr>
+        <w:name w:val="D7DB46CE9077C2468305A3AF0454E8FA"/>
+        <w:category>
+          <w:name w:val="General"/>
+          <w:gallery w:val="placeholder"/>
+        </w:category>
+        <w:types>
+          <w:type w:val="bbPlcHdr"/>
+        </w:types>
+        <w:behaviors>
+          <w:behavior w:val="content"/>
+        </w:behaviors>
+        <w:guid w:val="{AC22D894-E163-5C4E-BDD5-F0BC9483E867}"/>
+      </w:docPartPr>
+      <w:docPartBody>
+        <w:p>
+          <w:pPr>
+            <w:pStyle w:val="D7DB46CE9077C2468305A3AF0454E8FA"/>
+          </w:pPr>
+          <w:r>
+            <w:rPr>
+              <w:rStyle w:val="PlaceholderText"/>
+              <w:i/>
+            </w:rPr>
+            <w:t>ФИО</w:t>
+          </w:r>
+        </w:p>
+      </w:docPartBody>
+    </w:docPart>
+    <w:docPart>
+      <w:docPartPr>
+        <w:name w:val="D524318AAF37FE4AA8AAEE0C1063BD56"/>
+        <w:category>
+          <w:name w:val="General"/>
+          <w:gallery w:val="placeholder"/>
+        </w:category>
+        <w:types>
+          <w:type w:val="bbPlcHdr"/>
+        </w:types>
+        <w:behaviors>
+          <w:behavior w:val="content"/>
+        </w:behaviors>
+        <w:guid w:val="{07B106A6-764C-6D4E-9F2E-5256BC674DAB}"/>
+      </w:docPartPr>
+      <w:docPartBody>
+        <w:p>
+          <w:pPr>
+            <w:pStyle w:val="D524318AAF37FE4AA8AAEE0C1063BD56"/>
+          </w:pPr>
+          <w:r>
+            <w:rPr>
+              <w:rStyle w:val="PlaceholderText"/>
+              <w:i/>
+            </w:rPr>
+            <w:t>ФИО</w:t>
+          </w:r>
+        </w:p>
+      </w:docPartBody>
+    </w:docPart>
   </w:docParts>
 </w:glossaryDocument>
 </file>
@@ -2724,15 +5484,18 @@
     <w:rsid w:val="007A75CD"/>
     <w:rsid w:val="007C1CE7"/>
     <w:rsid w:val="0086050C"/>
+    <w:rsid w:val="009058B4"/>
     <w:rsid w:val="009774AD"/>
     <w:rsid w:val="00A537AE"/>
     <w:rsid w:val="00AB4808"/>
     <w:rsid w:val="00BE0BE6"/>
     <w:rsid w:val="00C30802"/>
     <w:rsid w:val="00C53689"/>
+    <w:rsid w:val="00CE2238"/>
     <w:rsid w:val="00CF443A"/>
     <w:rsid w:val="00D84DC2"/>
     <w:rsid w:val="00DA7CA6"/>
+    <w:rsid w:val="00E164AF"/>
     <w:rsid w:val="00E41669"/>
     <w:rsid w:val="00ED03C6"/>
     <w:rsid w:val="00F17E57"/>
@@ -3191,7 +5954,7 @@
     <w:basedOn w:val="DefaultParagraphFont"/>
     <w:uiPriority w:val="99"/>
     <w:semiHidden/>
-    <w:rsid w:val="001B2ADC"/>
+    <w:rsid w:val="00CE2238"/>
     <w:rPr>
       <w:color w:val="808080"/>
     </w:rPr>
@@ -3207,6 +5970,48 @@
       <w:rFonts w:ascii="Times New Roman" w:eastAsia="Calibri" w:hAnsi="Times New Roman" w:cs="Calibri"/>
       <w:sz w:val="24"/>
       <w:lang w:eastAsia="ar-SA"/>
+    </w:rPr>
+  </w:style>
+  <w:style w:type="paragraph" w:customStyle="1" w:styleId="120D933D1AC0E947BDB97332CF740298">
+    <w:name w:val="120D933D1AC0E947BDB97332CF740298"/>
+    <w:rsid w:val="00CE2238"/>
+    <w:pPr>
+      <w:spacing w:after="0" w:line="240" w:lineRule="auto"/>
+    </w:pPr>
+    <w:rPr>
+      <w:kern w:val="2"/>
+      <w:sz w:val="24"/>
+      <w:szCs w:val="24"/>
+      <w:lang w:val="en-US" w:eastAsia="en-US"/>
+      <w14:ligatures w14:val="standardContextual"/>
+    </w:rPr>
+  </w:style>
+  <w:style w:type="paragraph" w:customStyle="1" w:styleId="D7DB46CE9077C2468305A3AF0454E8FA">
+    <w:name w:val="D7DB46CE9077C2468305A3AF0454E8FA"/>
+    <w:rsid w:val="00CE2238"/>
+    <w:pPr>
+      <w:spacing w:after="0" w:line="240" w:lineRule="auto"/>
+    </w:pPr>
+    <w:rPr>
+      <w:kern w:val="2"/>
+      <w:sz w:val="24"/>
+      <w:szCs w:val="24"/>
+      <w:lang w:val="en-US" w:eastAsia="en-US"/>
+      <w14:ligatures w14:val="standardContextual"/>
+    </w:rPr>
+  </w:style>
+  <w:style w:type="paragraph" w:customStyle="1" w:styleId="D524318AAF37FE4AA8AAEE0C1063BD56">
+    <w:name w:val="D524318AAF37FE4AA8AAEE0C1063BD56"/>
+    <w:rsid w:val="00CE2238"/>
+    <w:pPr>
+      <w:spacing w:after="0" w:line="240" w:lineRule="auto"/>
+    </w:pPr>
+    <w:rPr>
+      <w:kern w:val="2"/>
+      <w:sz w:val="24"/>
+      <w:szCs w:val="24"/>
+      <w:lang w:val="en-US" w:eastAsia="en-US"/>
+      <w14:ligatures w14:val="standardContextual"/>
     </w:rPr>
   </w:style>
 </w:styles>

</xml_diff>